<commit_message>
retitled and updated quick reference sheets
git-svn-id: svn+ssh://svn.code.sf.net/p/epidoc/code/trunk@2535 85be4e97-ed4a-0410-b6a7-8d1dfdb05c0b
</commit_message>
<xml_diff>
--- a/guidelines/msword/structure-cheatsheet.docx
+++ b/guidelines/msword/structure-cheatsheet.docx
@@ -1,6 +1,6 @@
 
 <file path=word/document.xml><?xml version="1.0" encoding="utf-8"?>
-<w:document xmlns:wpc="http://schemas.microsoft.com/office/word/2010/wordprocessingCanvas" xmlns:mo="http://schemas.microsoft.com/office/mac/office/2008/main" xmlns:mc="http://schemas.openxmlformats.org/markup-compatibility/2006" xmlns:mv="urn:schemas-microsoft-com:mac:vml" xmlns:o="urn:schemas-microsoft-com:office:office" xmlns:r="http://schemas.openxmlformats.org/officeDocument/2006/relationships" xmlns:m="http://schemas.openxmlformats.org/officeDocument/2006/math" xmlns:v="urn:schemas-microsoft-com:vml" xmlns:wp14="http://schemas.microsoft.com/office/word/2010/wordprocessingDrawing" xmlns:wp="http://schemas.openxmlformats.org/drawingml/2006/wordprocessingDrawing" xmlns:w10="urn:schemas-microsoft-com:office:word" xmlns:w="http://schemas.openxmlformats.org/wordprocessingml/2006/main" xmlns:w14="http://schemas.microsoft.com/office/word/2010/wordml" xmlns:wpg="http://schemas.microsoft.com/office/word/2010/wordprocessingGroup" xmlns:wpi="http://schemas.microsoft.com/office/word/2010/wordprocessingInk" xmlns:wne="http://schemas.microsoft.com/office/word/2006/wordml" xmlns:wps="http://schemas.microsoft.com/office/word/2010/wordprocessingShape" mc:Ignorable="w14 wp14">
+<w:document xmlns:wpc="http://schemas.microsoft.com/office/word/2010/wordprocessingCanvas" xmlns:mc="http://schemas.openxmlformats.org/markup-compatibility/2006" xmlns:o="urn:schemas-microsoft-com:office:office" xmlns:r="http://schemas.openxmlformats.org/officeDocument/2006/relationships" xmlns:m="http://schemas.openxmlformats.org/officeDocument/2006/math" xmlns:v="urn:schemas-microsoft-com:vml" xmlns:wp14="http://schemas.microsoft.com/office/word/2010/wordprocessingDrawing" xmlns:wp="http://schemas.openxmlformats.org/drawingml/2006/wordprocessingDrawing" xmlns:w10="urn:schemas-microsoft-com:office:word" xmlns:w="http://schemas.openxmlformats.org/wordprocessingml/2006/main" xmlns:w14="http://schemas.microsoft.com/office/word/2010/wordml" xmlns:w15="http://schemas.microsoft.com/office/word/2012/wordml" xmlns:wpg="http://schemas.microsoft.com/office/word/2010/wordprocessingGroup" xmlns:wpi="http://schemas.microsoft.com/office/word/2010/wordprocessingInk" xmlns:wne="http://schemas.microsoft.com/office/word/2006/wordml" xmlns:wps="http://schemas.microsoft.com/office/word/2010/wordprocessingShape" mc:Ignorable="w14 w15 wp14">
   <w:body>
     <w:p>
       <w:pPr>
@@ -13,8 +13,6 @@
           <w:lang w:val="fr-FR"/>
         </w:rPr>
       </w:pPr>
-      <w:bookmarkStart w:id="0" w:name="_GoBack"/>
-      <w:bookmarkEnd w:id="0"/>
       <w:r>
         <w:rPr>
           <w:rFonts w:ascii="Times New Roman" w:hAnsi="Times New Roman" w:cs="Times New Roman"/>
@@ -832,7 +830,27 @@
           <w:szCs w:val="20"/>
           <w:lang w:val="fr-FR"/>
         </w:rPr>
-        <w:t>&lt;/objectType&gt;;&lt;dimensions&gt;</w:t>
+        <w:t>&lt;/objectType&gt;;</w:t>
+      </w:r>
+      <w:r>
+        <w:rPr>
+          <w:rFonts w:ascii="Times New Roman" w:hAnsi="Times New Roman" w:cs="Times New Roman"/>
+          <w:color w:val="000096"/>
+          <w:sz w:val="20"/>
+          <w:szCs w:val="20"/>
+          <w:lang w:val="fr-FR"/>
+        </w:rPr>
+        <w:t xml:space="preserve"> </w:t>
+      </w:r>
+      <w:r>
+        <w:rPr>
+          <w:rFonts w:ascii="Times New Roman" w:hAnsi="Times New Roman" w:cs="Times New Roman"/>
+          <w:color w:val="000096"/>
+          <w:sz w:val="20"/>
+          <w:szCs w:val="20"/>
+          <w:lang w:val="fr-FR"/>
+        </w:rPr>
+        <w:t>&lt;dimensions&gt;</w:t>
       </w:r>
       <w:r>
         <w:rPr>
@@ -1501,7 +1519,7 @@
         <w:spacing w:after="0" w:line="240" w:lineRule="auto"/>
         <w:rPr>
           <w:rFonts w:ascii="Times New Roman" w:hAnsi="Times New Roman" w:cs="Times New Roman"/>
-          <w:color w:val="000000"/>
+          <w:color w:val="000096"/>
           <w:sz w:val="20"/>
           <w:szCs w:val="20"/>
         </w:rPr>
@@ -2062,11 +2080,12 @@
       <w:r>
         <w:rPr>
           <w:rFonts w:ascii="Times New Roman" w:hAnsi="Times New Roman" w:cs="Times New Roman"/>
-          <w:color w:val="993300"/>
-          <w:sz w:val="20"/>
-          <w:szCs w:val="20"/>
-        </w:rPr>
-        <w:t>grc</w:t>
+          <w:b/>
+          <w:bCs/>
+          <w:sz w:val="20"/>
+          <w:szCs w:val="20"/>
+        </w:rPr>
+        <w:t>IANA-code</w:t>
       </w:r>
       <w:r>
         <w:rPr>
@@ -2370,25 +2389,7 @@
           <w:sz w:val="20"/>
           <w:szCs w:val="20"/>
         </w:rPr>
-        <w:t>&gt;</w:t>
-      </w:r>
-      <w:r>
-        <w:rPr>
-          <w:rFonts w:ascii="Times New Roman" w:hAnsi="Times New Roman" w:cs="Times New Roman"/>
-          <w:color w:val="000000"/>
-          <w:sz w:val="20"/>
-          <w:szCs w:val="20"/>
-        </w:rPr>
-        <w:t xml:space="preserve"> </w:t>
-      </w:r>
-      <w:r>
-        <w:rPr>
-          <w:rFonts w:ascii="Times New Roman" w:hAnsi="Times New Roman" w:cs="Times New Roman"/>
-          <w:color w:val="000096"/>
-          <w:sz w:val="20"/>
-          <w:szCs w:val="20"/>
-        </w:rPr>
-        <w:t>&lt;p&gt;</w:t>
+        <w:t>&gt;&lt;p&gt;</w:t>
       </w:r>
       <w:r>
         <w:rPr>
@@ -2783,7 +2784,7 @@
         </w:rPr>
         <w:t xml:space="preserve">from </w:t>
       </w:r>
-      <w:hyperlink r:id="rId8" w:history="1">
+      <w:hyperlink r:id="rId7" w:history="1">
         <w:r>
           <w:rPr>
             <w:rStyle w:val="Hyperlink"/>
@@ -3508,11 +3509,25 @@
                 <w:szCs w:val="20"/>
                 <w:lang w:val="en-US"/>
               </w:rPr>
-              <w:t xml:space="preserve"> xml:lang</w:t>
-            </w:r>
-            <w:r>
-              <w:rPr>
-                <w:rFonts w:ascii="Times New Roman" w:hAnsi="Times New Roman" w:cs="Times New Roman"/>
+              <w:t xml:space="preserve"> </w:t>
+            </w:r>
+            <w:r>
+              <w:rPr>
+                <w:rFonts w:ascii="Times New Roman" w:hAnsi="Times New Roman" w:cs="Times New Roman"/>
+                <w:b/>
+                <w:bCs/>
+                <w:color w:val="F5844C"/>
+                <w:sz w:val="20"/>
+                <w:szCs w:val="20"/>
+                <w:lang w:val="en-US"/>
+              </w:rPr>
+              <w:t>xml:lang</w:t>
+            </w:r>
+            <w:r>
+              <w:rPr>
+                <w:rFonts w:ascii="Times New Roman" w:hAnsi="Times New Roman" w:cs="Times New Roman"/>
+                <w:b/>
+                <w:bCs/>
                 <w:color w:val="FF8040"/>
                 <w:sz w:val="20"/>
                 <w:szCs w:val="20"/>
@@ -3523,6 +3538,8 @@
             <w:r>
               <w:rPr>
                 <w:rFonts w:ascii="Times New Roman" w:hAnsi="Times New Roman" w:cs="Times New Roman"/>
+                <w:b/>
+                <w:bCs/>
                 <w:color w:val="993300"/>
                 <w:sz w:val="20"/>
                 <w:szCs w:val="20"/>
@@ -3636,14 +3653,6 @@
             <w:r>
               <w:rPr>
                 <w:rFonts w:ascii="Times New Roman" w:hAnsi="Times New Roman" w:cs="Times New Roman"/>
-                <w:sz w:val="18"/>
-                <w:szCs w:val="18"/>
-              </w:rPr>
-              <w:t xml:space="preserve">; </w:t>
-            </w:r>
-            <w:r>
-              <w:rPr>
-                <w:rFonts w:ascii="Times New Roman" w:hAnsi="Times New Roman" w:cs="Times New Roman"/>
                 <w:color w:val="76923C" w:themeColor="accent3" w:themeShade="BF"/>
                 <w:sz w:val="18"/>
                 <w:szCs w:val="18"/>
@@ -4122,21 +4131,80 @@
             <w:pPr>
               <w:rPr>
                 <w:rFonts w:ascii="Times New Roman" w:hAnsi="Times New Roman" w:cs="Times New Roman"/>
-                <w:color w:val="000096"/>
-                <w:sz w:val="20"/>
-                <w:szCs w:val="20"/>
-                <w:lang w:val="en-US"/>
-              </w:rPr>
-            </w:pPr>
-            <w:r>
-              <w:rPr>
-                <w:rFonts w:ascii="Times New Roman" w:hAnsi="Times New Roman" w:cs="Times New Roman"/>
-                <w:color w:val="000096"/>
-                <w:sz w:val="20"/>
-                <w:szCs w:val="20"/>
-                <w:lang w:val="en-US"/>
-              </w:rPr>
-              <w:t>&lt;dimensions&gt;&lt;width&gt;</w:t>
+                <w:color w:val="000000" w:themeColor="text1"/>
+                <w:sz w:val="20"/>
+                <w:szCs w:val="20"/>
+              </w:rPr>
+            </w:pPr>
+            <w:r>
+              <w:rPr>
+                <w:rFonts w:ascii="Times New Roman" w:hAnsi="Times New Roman" w:cs="Times New Roman"/>
+                <w:color w:val="000096"/>
+                <w:sz w:val="20"/>
+                <w:szCs w:val="20"/>
+                <w:lang w:val="en-US"/>
+              </w:rPr>
+              <w:t>&lt;dimensions</w:t>
+            </w:r>
+            <w:r>
+              <w:rPr>
+                <w:rFonts w:ascii="Times New Roman" w:hAnsi="Times New Roman" w:cs="Times New Roman"/>
+                <w:color w:val="000096"/>
+                <w:sz w:val="20"/>
+                <w:szCs w:val="20"/>
+                <w:lang w:val="en-US"/>
+              </w:rPr>
+              <w:t xml:space="preserve"> </w:t>
+            </w:r>
+            <w:r>
+              <w:rPr>
+                <w:rFonts w:ascii="Times New Roman" w:hAnsi="Times New Roman" w:cs="Times New Roman"/>
+                <w:color w:val="F5844C"/>
+                <w:sz w:val="20"/>
+                <w:szCs w:val="20"/>
+                <w:lang w:val="en-US"/>
+              </w:rPr>
+              <w:t>uni</w:t>
+            </w:r>
+            <w:r>
+              <w:rPr>
+                <w:rFonts w:ascii="Times New Roman" w:hAnsi="Times New Roman" w:cs="Times New Roman"/>
+                <w:color w:val="F5844C"/>
+                <w:sz w:val="20"/>
+                <w:szCs w:val="20"/>
+                <w:lang w:val="en-US"/>
+              </w:rPr>
+              <w:t>t=</w:t>
+            </w:r>
+            <w:r>
+              <w:rPr>
+                <w:rFonts w:ascii="Times New Roman" w:hAnsi="Times New Roman" w:cs="Times New Roman"/>
+                <w:color w:val="993300"/>
+                <w:sz w:val="20"/>
+                <w:szCs w:val="20"/>
+                <w:lang w:val="en-US"/>
+              </w:rPr>
+              <w:t>"cm</w:t>
+            </w:r>
+            <w:r>
+              <w:rPr>
+                <w:rFonts w:ascii="Times New Roman" w:hAnsi="Times New Roman" w:cs="Times New Roman"/>
+                <w:color w:val="993300"/>
+                <w:sz w:val="20"/>
+                <w:szCs w:val="20"/>
+                <w:lang w:val="en-US"/>
+              </w:rPr>
+              <w:t>"</w:t>
+            </w:r>
+            <w:r>
+              <w:rPr>
+                <w:rFonts w:ascii="Times New Roman" w:hAnsi="Times New Roman" w:cs="Times New Roman"/>
+                <w:color w:val="000096"/>
+                <w:sz w:val="20"/>
+                <w:szCs w:val="20"/>
+                <w:lang w:val="en-US"/>
+              </w:rPr>
+              <w:t>&gt;&lt;width&gt;</w:t>
             </w:r>
             <w:r>
               <w:rPr>
@@ -4156,7 +4224,27 @@
                 <w:szCs w:val="20"/>
                 <w:lang w:val="en-US"/>
               </w:rPr>
-              <w:t>&lt;/width&gt;&lt;height&gt;</w:t>
+              <w:t>&lt;/width&gt;</w:t>
+            </w:r>
+            <w:r>
+              <w:rPr>
+                <w:rFonts w:ascii="Times New Roman" w:hAnsi="Times New Roman" w:cs="Times New Roman"/>
+                <w:color w:val="000096"/>
+                <w:sz w:val="20"/>
+                <w:szCs w:val="20"/>
+                <w:lang w:val="en-US"/>
+              </w:rPr>
+              <w:t xml:space="preserve"> </w:t>
+            </w:r>
+            <w:r>
+              <w:rPr>
+                <w:rFonts w:ascii="Times New Roman" w:hAnsi="Times New Roman" w:cs="Times New Roman"/>
+                <w:color w:val="000096"/>
+                <w:sz w:val="20"/>
+                <w:szCs w:val="20"/>
+                <w:lang w:val="en-US"/>
+              </w:rPr>
+              <w:t>&lt;height&gt;</w:t>
             </w:r>
             <w:r>
               <w:rPr>
@@ -4176,27 +4264,7 @@
                 <w:szCs w:val="20"/>
                 <w:lang w:val="en-US"/>
               </w:rPr>
-              <w:t>&lt;/height&gt;</w:t>
-            </w:r>
-          </w:p>
-          <w:p>
-            <w:pPr>
-              <w:rPr>
-                <w:rFonts w:ascii="Times New Roman" w:hAnsi="Times New Roman" w:cs="Times New Roman"/>
-                <w:color w:val="000000" w:themeColor="text1"/>
-                <w:sz w:val="20"/>
-                <w:szCs w:val="20"/>
-              </w:rPr>
-            </w:pPr>
-            <w:r>
-              <w:rPr>
-                <w:rFonts w:ascii="Times New Roman" w:hAnsi="Times New Roman" w:cs="Times New Roman"/>
-                <w:color w:val="000096"/>
-                <w:sz w:val="20"/>
-                <w:szCs w:val="20"/>
-                <w:lang w:val="en-US"/>
-              </w:rPr>
-              <w:t>&lt;depth&gt;</w:t>
+              <w:t>&lt;/height&gt;&lt;depth&gt;</w:t>
             </w:r>
             <w:r>
               <w:rPr>
@@ -4568,7 +4636,17 @@
                 <w:szCs w:val="20"/>
                 <w:lang w:val="en-US"/>
               </w:rPr>
-              <w:t xml:space="preserve"> key</w:t>
+              <w:t xml:space="preserve"> </w:t>
+            </w:r>
+            <w:r>
+              <w:rPr>
+                <w:rFonts w:ascii="Times New Roman" w:hAnsi="Times New Roman" w:cs="Times New Roman"/>
+                <w:color w:val="F5844C"/>
+                <w:sz w:val="20"/>
+                <w:szCs w:val="20"/>
+                <w:lang w:val="en-US"/>
+              </w:rPr>
+              <w:t>ref</w:t>
             </w:r>
             <w:r>
               <w:rPr>
@@ -4588,7 +4666,27 @@
                 <w:szCs w:val="20"/>
                 <w:lang w:val="en-US"/>
               </w:rPr>
-              <w:t>"scalpro"</w:t>
+              <w:t>"</w:t>
+            </w:r>
+            <w:r>
+              <w:rPr>
+                <w:rFonts w:ascii="Times New Roman" w:hAnsi="Times New Roman" w:cs="Times New Roman"/>
+                <w:color w:val="993300"/>
+                <w:sz w:val="20"/>
+                <w:szCs w:val="20"/>
+                <w:lang w:val="en-US"/>
+              </w:rPr>
+              <w:t>#</w:t>
+            </w:r>
+            <w:r>
+              <w:rPr>
+                <w:rFonts w:ascii="Times New Roman" w:hAnsi="Times New Roman" w:cs="Times New Roman"/>
+                <w:color w:val="993300"/>
+                <w:sz w:val="20"/>
+                <w:szCs w:val="20"/>
+                <w:lang w:val="en-US"/>
+              </w:rPr>
+              <w:t>scalpro"</w:t>
             </w:r>
             <w:r>
               <w:rPr>
@@ -5174,7 +5272,27 @@
                 <w:szCs w:val="20"/>
                 <w:lang w:val="en-US"/>
               </w:rPr>
-              <w:t>"low"</w:t>
+              <w:t>"</w:t>
+            </w:r>
+            <w:r>
+              <w:rPr>
+                <w:rFonts w:ascii="Times New Roman" w:hAnsi="Times New Roman" w:cs="Times New Roman"/>
+                <w:color w:val="993300"/>
+                <w:sz w:val="20"/>
+                <w:szCs w:val="20"/>
+                <w:lang w:val="en-US"/>
+              </w:rPr>
+              <w:t>medium</w:t>
+            </w:r>
+            <w:r>
+              <w:rPr>
+                <w:rFonts w:ascii="Times New Roman" w:hAnsi="Times New Roman" w:cs="Times New Roman"/>
+                <w:color w:val="993300"/>
+                <w:sz w:val="20"/>
+                <w:szCs w:val="20"/>
+                <w:lang w:val="en-US"/>
+              </w:rPr>
+              <w:t>"</w:t>
             </w:r>
             <w:r>
               <w:rPr>
@@ -5355,7 +5473,7 @@
                 <w:szCs w:val="20"/>
                 <w:lang w:val="en-US"/>
               </w:rPr>
-              <w:t>@evidence</w:t>
+              <w:t>evidence</w:t>
             </w:r>
             <w:r>
               <w:rPr>
@@ -6872,7 +6990,7 @@
                 <w:szCs w:val="20"/>
                 <w:lang w:val="en-US"/>
               </w:rPr>
-              <w:t xml:space="preserve"> 12</w:t>
+              <w:t>12</w:t>
             </w:r>
             <w:r>
               <w:rPr>
@@ -7097,6 +7215,16 @@
               </w:rPr>
               <w:t>&gt;</w:t>
             </w:r>
+            <w:r>
+              <w:rPr>
+                <w:rFonts w:ascii="Times New Roman" w:hAnsi="Times New Roman" w:cs="Times New Roman"/>
+                <w:color w:val="000096"/>
+                <w:sz w:val="20"/>
+                <w:szCs w:val="20"/>
+                <w:lang w:val="fr-FR"/>
+              </w:rPr>
+              <w:t>&lt;p&gt;&lt;/p&gt;</w:t>
+            </w:r>
           </w:p>
           <w:p>
             <w:pPr>
@@ -7281,6 +7409,16 @@
               </w:rPr>
               <w:t>&gt;</w:t>
             </w:r>
+            <w:r>
+              <w:rPr>
+                <w:rFonts w:ascii="Times New Roman" w:hAnsi="Times New Roman" w:cs="Times New Roman"/>
+                <w:color w:val="000096"/>
+                <w:sz w:val="20"/>
+                <w:szCs w:val="20"/>
+                <w:lang w:val="en-US"/>
+              </w:rPr>
+              <w:t>&lt;p&gt;&lt;/p&gt;</w:t>
+            </w:r>
           </w:p>
           <w:p>
             <w:pPr>
@@ -7656,7 +7794,29 @@
                 <w:sz w:val="20"/>
                 <w:szCs w:val="20"/>
               </w:rPr>
-              <w:t>(separate file)</w:t>
+              <w:t>(</w:t>
+            </w:r>
+            <w:r>
+              <w:rPr>
+                <w:rFonts w:ascii="Times New Roman" w:hAnsi="Times New Roman" w:cs="Times New Roman"/>
+                <w:i/>
+                <w:iCs/>
+                <w:color w:val="000000" w:themeColor="text1"/>
+                <w:sz w:val="20"/>
+                <w:szCs w:val="20"/>
+              </w:rPr>
+              <w:t xml:space="preserve">usually </w:t>
+            </w:r>
+            <w:r>
+              <w:rPr>
+                <w:rFonts w:ascii="Times New Roman" w:hAnsi="Times New Roman" w:cs="Times New Roman"/>
+                <w:i/>
+                <w:iCs/>
+                <w:color w:val="000000" w:themeColor="text1"/>
+                <w:sz w:val="20"/>
+                <w:szCs w:val="20"/>
+              </w:rPr>
+              <w:t>separate file)</w:t>
             </w:r>
           </w:p>
           <w:p>
@@ -7693,7 +7853,95 @@
                 <w:sz w:val="20"/>
                 <w:szCs w:val="20"/>
               </w:rPr>
-              <w:t>&gt;&lt;persName&gt;</w:t>
+              <w:t xml:space="preserve"> </w:t>
+            </w:r>
+            <w:r>
+              <w:rPr>
+                <w:rFonts w:ascii="Times New Roman" w:hAnsi="Times New Roman" w:cs="Times New Roman"/>
+                <w:color w:val="F5844C"/>
+                <w:sz w:val="20"/>
+                <w:szCs w:val="20"/>
+                <w:lang w:val="fr-FR"/>
+              </w:rPr>
+              <w:t>xml:</w:t>
+            </w:r>
+            <w:r>
+              <w:rPr>
+                <w:rFonts w:ascii="Times New Roman" w:hAnsi="Times New Roman" w:cs="Times New Roman"/>
+                <w:color w:val="F5844C"/>
+                <w:sz w:val="20"/>
+                <w:szCs w:val="20"/>
+                <w:lang w:val="fr-FR"/>
+              </w:rPr>
+              <w:t>id</w:t>
+            </w:r>
+            <w:r>
+              <w:rPr>
+                <w:rFonts w:ascii="Times New Roman" w:hAnsi="Times New Roman" w:cs="Times New Roman"/>
+                <w:color w:val="FF8040"/>
+                <w:sz w:val="20"/>
+                <w:szCs w:val="20"/>
+                <w:lang w:val="fr-FR"/>
+              </w:rPr>
+              <w:t>=</w:t>
+            </w:r>
+            <w:r>
+              <w:rPr>
+                <w:rFonts w:ascii="Times New Roman" w:hAnsi="Times New Roman" w:cs="Times New Roman"/>
+                <w:color w:val="993300"/>
+                <w:sz w:val="20"/>
+                <w:szCs w:val="20"/>
+                <w:lang w:val="fr-FR"/>
+              </w:rPr>
+              <w:t>"</w:t>
+            </w:r>
+            <w:r>
+              <w:rPr>
+                <w:rFonts w:ascii="Times New Roman" w:hAnsi="Times New Roman" w:cs="Times New Roman"/>
+                <w:color w:val="993300"/>
+                <w:sz w:val="20"/>
+                <w:szCs w:val="20"/>
+                <w:lang w:val="fr-FR"/>
+              </w:rPr>
+              <w:t>p001</w:t>
+            </w:r>
+            <w:r>
+              <w:rPr>
+                <w:rFonts w:ascii="Times New Roman" w:hAnsi="Times New Roman" w:cs="Times New Roman"/>
+                <w:color w:val="993300"/>
+                <w:sz w:val="20"/>
+                <w:szCs w:val="20"/>
+                <w:lang w:val="fr-FR"/>
+              </w:rPr>
+              <w:t>"</w:t>
+            </w:r>
+            <w:r>
+              <w:rPr>
+                <w:rFonts w:ascii="Times New Roman" w:hAnsi="Times New Roman" w:cs="Times New Roman"/>
+                <w:color w:val="000096"/>
+                <w:sz w:val="20"/>
+                <w:szCs w:val="20"/>
+              </w:rPr>
+              <w:t>&gt;</w:t>
+            </w:r>
+          </w:p>
+          <w:p>
+            <w:pPr>
+              <w:rPr>
+                <w:rFonts w:ascii="Times New Roman" w:hAnsi="Times New Roman" w:cs="Times New Roman"/>
+                <w:color w:val="000096"/>
+                <w:sz w:val="20"/>
+                <w:szCs w:val="20"/>
+              </w:rPr>
+            </w:pPr>
+            <w:r>
+              <w:rPr>
+                <w:rFonts w:ascii="Times New Roman" w:hAnsi="Times New Roman" w:cs="Times New Roman"/>
+                <w:color w:val="000096"/>
+                <w:sz w:val="20"/>
+                <w:szCs w:val="20"/>
+              </w:rPr>
+              <w:t>&lt;persName&gt;</w:t>
             </w:r>
             <w:r>
               <w:rPr>
@@ -7713,6 +7961,8 @@
               </w:rPr>
               <w:t>&lt;/persName&gt;</w:t>
             </w:r>
+            <w:bookmarkStart w:id="0" w:name="_GoBack"/>
+            <w:bookmarkEnd w:id="0"/>
           </w:p>
           <w:p>
             <w:pPr>
@@ -7839,12 +8089,7 @@
       </w:pPr>
     </w:p>
     <w:sectPr>
-      <w:headerReference w:type="even" r:id="rId9"/>
-      <w:headerReference w:type="default" r:id="rId10"/>
-      <w:footerReference w:type="even" r:id="rId11"/>
-      <w:footerReference w:type="default" r:id="rId12"/>
-      <w:headerReference w:type="first" r:id="rId13"/>
-      <w:footerReference w:type="first" r:id="rId14"/>
+      <w:headerReference w:type="default" r:id="rId8"/>
       <w:pgSz w:w="11906" w:h="16838"/>
       <w:pgMar w:top="720" w:right="720" w:bottom="720" w:left="720" w:header="709" w:footer="709" w:gutter="0"/>
       <w:cols w:space="708"/>
@@ -7855,7 +8100,7 @@
 </file>
 
 <file path=word/endnotes.xml><?xml version="1.0" encoding="utf-8"?>
-<w:endnotes xmlns:wpc="http://schemas.microsoft.com/office/word/2010/wordprocessingCanvas" xmlns:mo="http://schemas.microsoft.com/office/mac/office/2008/main" xmlns:mc="http://schemas.openxmlformats.org/markup-compatibility/2006" xmlns:mv="urn:schemas-microsoft-com:mac:vml" xmlns:o="urn:schemas-microsoft-com:office:office" xmlns:r="http://schemas.openxmlformats.org/officeDocument/2006/relationships" xmlns:m="http://schemas.openxmlformats.org/officeDocument/2006/math" xmlns:v="urn:schemas-microsoft-com:vml" xmlns:wp14="http://schemas.microsoft.com/office/word/2010/wordprocessingDrawing" xmlns:wp="http://schemas.openxmlformats.org/drawingml/2006/wordprocessingDrawing" xmlns:w10="urn:schemas-microsoft-com:office:word" xmlns:w="http://schemas.openxmlformats.org/wordprocessingml/2006/main" xmlns:w14="http://schemas.microsoft.com/office/word/2010/wordml" xmlns:wpg="http://schemas.microsoft.com/office/word/2010/wordprocessingGroup" xmlns:wpi="http://schemas.microsoft.com/office/word/2010/wordprocessingInk" xmlns:wne="http://schemas.microsoft.com/office/word/2006/wordml" xmlns:wps="http://schemas.microsoft.com/office/word/2010/wordprocessingShape" mc:Ignorable="w14 wp14">
+<w:endnotes xmlns:wpc="http://schemas.microsoft.com/office/word/2010/wordprocessingCanvas" xmlns:mc="http://schemas.openxmlformats.org/markup-compatibility/2006" xmlns:o="urn:schemas-microsoft-com:office:office" xmlns:r="http://schemas.openxmlformats.org/officeDocument/2006/relationships" xmlns:m="http://schemas.openxmlformats.org/officeDocument/2006/math" xmlns:v="urn:schemas-microsoft-com:vml" xmlns:wp14="http://schemas.microsoft.com/office/word/2010/wordprocessingDrawing" xmlns:wp="http://schemas.openxmlformats.org/drawingml/2006/wordprocessingDrawing" xmlns:w10="urn:schemas-microsoft-com:office:word" xmlns:w="http://schemas.openxmlformats.org/wordprocessingml/2006/main" xmlns:w14="http://schemas.microsoft.com/office/word/2010/wordml" xmlns:w15="http://schemas.microsoft.com/office/word/2012/wordml" xmlns:wpg="http://schemas.microsoft.com/office/word/2010/wordprocessingGroup" xmlns:wpi="http://schemas.microsoft.com/office/word/2010/wordprocessingInk" xmlns:wne="http://schemas.microsoft.com/office/word/2006/wordml" xmlns:wps="http://schemas.microsoft.com/office/word/2010/wordprocessingShape" mc:Ignorable="w14 w15 wp14">
   <w:endnote w:type="separator" w:id="-1">
     <w:p>
       <w:pPr>
@@ -7879,38 +8124,8 @@
 </w:endnotes>
 </file>
 
-<file path=word/footer1.xml><?xml version="1.0" encoding="utf-8"?>
-<w:ftr xmlns:wpc="http://schemas.microsoft.com/office/word/2010/wordprocessingCanvas" xmlns:mo="http://schemas.microsoft.com/office/mac/office/2008/main" xmlns:mc="http://schemas.openxmlformats.org/markup-compatibility/2006" xmlns:mv="urn:schemas-microsoft-com:mac:vml" xmlns:o="urn:schemas-microsoft-com:office:office" xmlns:r="http://schemas.openxmlformats.org/officeDocument/2006/relationships" xmlns:m="http://schemas.openxmlformats.org/officeDocument/2006/math" xmlns:v="urn:schemas-microsoft-com:vml" xmlns:wp14="http://schemas.microsoft.com/office/word/2010/wordprocessingDrawing" xmlns:wp="http://schemas.openxmlformats.org/drawingml/2006/wordprocessingDrawing" xmlns:w10="urn:schemas-microsoft-com:office:word" xmlns:w="http://schemas.openxmlformats.org/wordprocessingml/2006/main" xmlns:w14="http://schemas.microsoft.com/office/word/2010/wordml" xmlns:wpg="http://schemas.microsoft.com/office/word/2010/wordprocessingGroup" xmlns:wpi="http://schemas.microsoft.com/office/word/2010/wordprocessingInk" xmlns:wne="http://schemas.microsoft.com/office/word/2006/wordml" xmlns:wps="http://schemas.microsoft.com/office/word/2010/wordprocessingShape" mc:Ignorable="w14 wp14">
-  <w:p>
-    <w:pPr>
-      <w:pStyle w:val="Footer"/>
-    </w:pPr>
-  </w:p>
-</w:ftr>
-</file>
-
-<file path=word/footer2.xml><?xml version="1.0" encoding="utf-8"?>
-<w:ftr xmlns:wpc="http://schemas.microsoft.com/office/word/2010/wordprocessingCanvas" xmlns:mo="http://schemas.microsoft.com/office/mac/office/2008/main" xmlns:mc="http://schemas.openxmlformats.org/markup-compatibility/2006" xmlns:mv="urn:schemas-microsoft-com:mac:vml" xmlns:o="urn:schemas-microsoft-com:office:office" xmlns:r="http://schemas.openxmlformats.org/officeDocument/2006/relationships" xmlns:m="http://schemas.openxmlformats.org/officeDocument/2006/math" xmlns:v="urn:schemas-microsoft-com:vml" xmlns:wp14="http://schemas.microsoft.com/office/word/2010/wordprocessingDrawing" xmlns:wp="http://schemas.openxmlformats.org/drawingml/2006/wordprocessingDrawing" xmlns:w10="urn:schemas-microsoft-com:office:word" xmlns:w="http://schemas.openxmlformats.org/wordprocessingml/2006/main" xmlns:w14="http://schemas.microsoft.com/office/word/2010/wordml" xmlns:wpg="http://schemas.microsoft.com/office/word/2010/wordprocessingGroup" xmlns:wpi="http://schemas.microsoft.com/office/word/2010/wordprocessingInk" xmlns:wne="http://schemas.microsoft.com/office/word/2006/wordml" xmlns:wps="http://schemas.microsoft.com/office/word/2010/wordprocessingShape" mc:Ignorable="w14 wp14">
-  <w:p>
-    <w:pPr>
-      <w:pStyle w:val="Footer"/>
-    </w:pPr>
-  </w:p>
-</w:ftr>
-</file>
-
-<file path=word/footer3.xml><?xml version="1.0" encoding="utf-8"?>
-<w:ftr xmlns:wpc="http://schemas.microsoft.com/office/word/2010/wordprocessingCanvas" xmlns:mo="http://schemas.microsoft.com/office/mac/office/2008/main" xmlns:mc="http://schemas.openxmlformats.org/markup-compatibility/2006" xmlns:mv="urn:schemas-microsoft-com:mac:vml" xmlns:o="urn:schemas-microsoft-com:office:office" xmlns:r="http://schemas.openxmlformats.org/officeDocument/2006/relationships" xmlns:m="http://schemas.openxmlformats.org/officeDocument/2006/math" xmlns:v="urn:schemas-microsoft-com:vml" xmlns:wp14="http://schemas.microsoft.com/office/word/2010/wordprocessingDrawing" xmlns:wp="http://schemas.openxmlformats.org/drawingml/2006/wordprocessingDrawing" xmlns:w10="urn:schemas-microsoft-com:office:word" xmlns:w="http://schemas.openxmlformats.org/wordprocessingml/2006/main" xmlns:w14="http://schemas.microsoft.com/office/word/2010/wordml" xmlns:wpg="http://schemas.microsoft.com/office/word/2010/wordprocessingGroup" xmlns:wpi="http://schemas.microsoft.com/office/word/2010/wordprocessingInk" xmlns:wne="http://schemas.microsoft.com/office/word/2006/wordml" xmlns:wps="http://schemas.microsoft.com/office/word/2010/wordprocessingShape" mc:Ignorable="w14 wp14">
-  <w:p>
-    <w:pPr>
-      <w:pStyle w:val="Footer"/>
-    </w:pPr>
-  </w:p>
-</w:ftr>
-</file>
-
 <file path=word/footnotes.xml><?xml version="1.0" encoding="utf-8"?>
-<w:footnotes xmlns:wpc="http://schemas.microsoft.com/office/word/2010/wordprocessingCanvas" xmlns:mo="http://schemas.microsoft.com/office/mac/office/2008/main" xmlns:mc="http://schemas.openxmlformats.org/markup-compatibility/2006" xmlns:mv="urn:schemas-microsoft-com:mac:vml" xmlns:o="urn:schemas-microsoft-com:office:office" xmlns:r="http://schemas.openxmlformats.org/officeDocument/2006/relationships" xmlns:m="http://schemas.openxmlformats.org/officeDocument/2006/math" xmlns:v="urn:schemas-microsoft-com:vml" xmlns:wp14="http://schemas.microsoft.com/office/word/2010/wordprocessingDrawing" xmlns:wp="http://schemas.openxmlformats.org/drawingml/2006/wordprocessingDrawing" xmlns:w10="urn:schemas-microsoft-com:office:word" xmlns:w="http://schemas.openxmlformats.org/wordprocessingml/2006/main" xmlns:w14="http://schemas.microsoft.com/office/word/2010/wordml" xmlns:wpg="http://schemas.microsoft.com/office/word/2010/wordprocessingGroup" xmlns:wpi="http://schemas.microsoft.com/office/word/2010/wordprocessingInk" xmlns:wne="http://schemas.microsoft.com/office/word/2006/wordml" xmlns:wps="http://schemas.microsoft.com/office/word/2010/wordprocessingShape" mc:Ignorable="w14 wp14">
+<w:footnotes xmlns:wpc="http://schemas.microsoft.com/office/word/2010/wordprocessingCanvas" xmlns:mc="http://schemas.openxmlformats.org/markup-compatibility/2006" xmlns:o="urn:schemas-microsoft-com:office:office" xmlns:r="http://schemas.openxmlformats.org/officeDocument/2006/relationships" xmlns:m="http://schemas.openxmlformats.org/officeDocument/2006/math" xmlns:v="urn:schemas-microsoft-com:vml" xmlns:wp14="http://schemas.microsoft.com/office/word/2010/wordprocessingDrawing" xmlns:wp="http://schemas.openxmlformats.org/drawingml/2006/wordprocessingDrawing" xmlns:w10="urn:schemas-microsoft-com:office:word" xmlns:w="http://schemas.openxmlformats.org/wordprocessingml/2006/main" xmlns:w14="http://schemas.microsoft.com/office/word/2010/wordml" xmlns:w15="http://schemas.microsoft.com/office/word/2012/wordml" xmlns:wpg="http://schemas.microsoft.com/office/word/2010/wordprocessingGroup" xmlns:wpi="http://schemas.microsoft.com/office/word/2010/wordprocessingInk" xmlns:wne="http://schemas.microsoft.com/office/word/2006/wordml" xmlns:wps="http://schemas.microsoft.com/office/word/2010/wordprocessingShape" mc:Ignorable="w14 w15 wp14">
   <w:footnote w:type="separator" w:id="-1">
     <w:p>
       <w:pPr>
@@ -7935,17 +8150,7 @@
 </file>
 
 <file path=word/header1.xml><?xml version="1.0" encoding="utf-8"?>
-<w:hdr xmlns:wpc="http://schemas.microsoft.com/office/word/2010/wordprocessingCanvas" xmlns:mo="http://schemas.microsoft.com/office/mac/office/2008/main" xmlns:mc="http://schemas.openxmlformats.org/markup-compatibility/2006" xmlns:mv="urn:schemas-microsoft-com:mac:vml" xmlns:o="urn:schemas-microsoft-com:office:office" xmlns:r="http://schemas.openxmlformats.org/officeDocument/2006/relationships" xmlns:m="http://schemas.openxmlformats.org/officeDocument/2006/math" xmlns:v="urn:schemas-microsoft-com:vml" xmlns:wp14="http://schemas.microsoft.com/office/word/2010/wordprocessingDrawing" xmlns:wp="http://schemas.openxmlformats.org/drawingml/2006/wordprocessingDrawing" xmlns:w10="urn:schemas-microsoft-com:office:word" xmlns:w="http://schemas.openxmlformats.org/wordprocessingml/2006/main" xmlns:w14="http://schemas.microsoft.com/office/word/2010/wordml" xmlns:wpg="http://schemas.microsoft.com/office/word/2010/wordprocessingGroup" xmlns:wpi="http://schemas.microsoft.com/office/word/2010/wordprocessingInk" xmlns:wne="http://schemas.microsoft.com/office/word/2006/wordml" xmlns:wps="http://schemas.microsoft.com/office/word/2010/wordprocessingShape" mc:Ignorable="w14 wp14">
-  <w:p>
-    <w:pPr>
-      <w:pStyle w:val="Header"/>
-    </w:pPr>
-  </w:p>
-</w:hdr>
-</file>
-
-<file path=word/header2.xml><?xml version="1.0" encoding="utf-8"?>
-<w:hdr xmlns:wpc="http://schemas.microsoft.com/office/word/2010/wordprocessingCanvas" xmlns:mo="http://schemas.microsoft.com/office/mac/office/2008/main" xmlns:mc="http://schemas.openxmlformats.org/markup-compatibility/2006" xmlns:mv="urn:schemas-microsoft-com:mac:vml" xmlns:o="urn:schemas-microsoft-com:office:office" xmlns:r="http://schemas.openxmlformats.org/officeDocument/2006/relationships" xmlns:m="http://schemas.openxmlformats.org/officeDocument/2006/math" xmlns:v="urn:schemas-microsoft-com:vml" xmlns:wp14="http://schemas.microsoft.com/office/word/2010/wordprocessingDrawing" xmlns:wp="http://schemas.openxmlformats.org/drawingml/2006/wordprocessingDrawing" xmlns:w10="urn:schemas-microsoft-com:office:word" xmlns:w="http://schemas.openxmlformats.org/wordprocessingml/2006/main" xmlns:w14="http://schemas.microsoft.com/office/word/2010/wordml" xmlns:wpg="http://schemas.microsoft.com/office/word/2010/wordprocessingGroup" xmlns:wpi="http://schemas.microsoft.com/office/word/2010/wordprocessingInk" xmlns:wne="http://schemas.microsoft.com/office/word/2006/wordml" xmlns:wps="http://schemas.microsoft.com/office/word/2010/wordprocessingShape" mc:Ignorable="w14 wp14">
+<w:hdr xmlns:wpc="http://schemas.microsoft.com/office/word/2010/wordprocessingCanvas" xmlns:mc="http://schemas.openxmlformats.org/markup-compatibility/2006" xmlns:o="urn:schemas-microsoft-com:office:office" xmlns:r="http://schemas.openxmlformats.org/officeDocument/2006/relationships" xmlns:m="http://schemas.openxmlformats.org/officeDocument/2006/math" xmlns:v="urn:schemas-microsoft-com:vml" xmlns:wp14="http://schemas.microsoft.com/office/word/2010/wordprocessingDrawing" xmlns:wp="http://schemas.openxmlformats.org/drawingml/2006/wordprocessingDrawing" xmlns:w10="urn:schemas-microsoft-com:office:word" xmlns:w="http://schemas.openxmlformats.org/wordprocessingml/2006/main" xmlns:w14="http://schemas.microsoft.com/office/word/2010/wordml" xmlns:w15="http://schemas.microsoft.com/office/word/2012/wordml" xmlns:wpg="http://schemas.microsoft.com/office/word/2010/wordprocessingGroup" xmlns:wpi="http://schemas.microsoft.com/office/word/2010/wordprocessingInk" xmlns:wne="http://schemas.microsoft.com/office/word/2006/wordml" xmlns:wps="http://schemas.microsoft.com/office/word/2010/wordprocessingShape" mc:Ignorable="w14 w15 wp14">
   <w:p>
     <w:pPr>
       <w:tabs>
@@ -7962,7 +8167,15 @@
         <w:b/>
         <w:bCs/>
       </w:rPr>
-      <w:t>EpiDoc Edition Structure Cheatsheet</w:t>
+      <w:t xml:space="preserve">EpiDoc Edition Structure </w:t>
+    </w:r>
+    <w:r>
+      <w:rPr>
+        <w:rFonts w:asciiTheme="majorBidi" w:hAnsiTheme="majorBidi" w:cstheme="majorBidi"/>
+        <w:b/>
+        <w:bCs/>
+      </w:rPr>
+      <w:t>Quick Reference</w:t>
     </w:r>
     <w:r>
       <w:rPr>
@@ -8020,7 +8233,7 @@
         <w:bCs/>
         <w:noProof/>
       </w:rPr>
-      <w:t>2014-07-23</w:t>
+      <w:t>2017-03-17</w:t>
     </w:r>
     <w:r>
       <w:rPr>
@@ -8039,18 +8252,8 @@
 </w:hdr>
 </file>
 
-<file path=word/header3.xml><?xml version="1.0" encoding="utf-8"?>
-<w:hdr xmlns:wpc="http://schemas.microsoft.com/office/word/2010/wordprocessingCanvas" xmlns:mo="http://schemas.microsoft.com/office/mac/office/2008/main" xmlns:mc="http://schemas.openxmlformats.org/markup-compatibility/2006" xmlns:mv="urn:schemas-microsoft-com:mac:vml" xmlns:o="urn:schemas-microsoft-com:office:office" xmlns:r="http://schemas.openxmlformats.org/officeDocument/2006/relationships" xmlns:m="http://schemas.openxmlformats.org/officeDocument/2006/math" xmlns:v="urn:schemas-microsoft-com:vml" xmlns:wp14="http://schemas.microsoft.com/office/word/2010/wordprocessingDrawing" xmlns:wp="http://schemas.openxmlformats.org/drawingml/2006/wordprocessingDrawing" xmlns:w10="urn:schemas-microsoft-com:office:word" xmlns:w="http://schemas.openxmlformats.org/wordprocessingml/2006/main" xmlns:w14="http://schemas.microsoft.com/office/word/2010/wordml" xmlns:wpg="http://schemas.microsoft.com/office/word/2010/wordprocessingGroup" xmlns:wpi="http://schemas.microsoft.com/office/word/2010/wordprocessingInk" xmlns:wne="http://schemas.microsoft.com/office/word/2006/wordml" xmlns:wps="http://schemas.microsoft.com/office/word/2010/wordprocessingShape" mc:Ignorable="w14 wp14">
-  <w:p>
-    <w:pPr>
-      <w:pStyle w:val="Header"/>
-    </w:pPr>
-  </w:p>
-</w:hdr>
-</file>
-
 <file path=word/styles.xml><?xml version="1.0" encoding="utf-8"?>
-<w:styles xmlns:mc="http://schemas.openxmlformats.org/markup-compatibility/2006" xmlns:r="http://schemas.openxmlformats.org/officeDocument/2006/relationships" xmlns:w="http://schemas.openxmlformats.org/wordprocessingml/2006/main" xmlns:w14="http://schemas.microsoft.com/office/word/2010/wordml" mc:Ignorable="w14">
+<w:styles xmlns:mc="http://schemas.openxmlformats.org/markup-compatibility/2006" xmlns:r="http://schemas.openxmlformats.org/officeDocument/2006/relationships" xmlns:w="http://schemas.openxmlformats.org/wordprocessingml/2006/main" xmlns:w14="http://schemas.microsoft.com/office/word/2010/wordml" xmlns:w15="http://schemas.microsoft.com/office/word/2012/wordml" mc:Ignorable="w14 w15">
   <w:docDefaults>
     <w:rPrDefault>
       <w:rPr>
@@ -8066,144 +8269,369 @@
       </w:pPr>
     </w:pPrDefault>
   </w:docDefaults>
-  <w:latentStyles w:defLockedState="0" w:defUIPriority="99" w:defSemiHidden="1" w:defUnhideWhenUsed="1" w:defQFormat="0" w:count="276">
-    <w:lsdException w:name="Normal" w:semiHidden="0" w:uiPriority="0" w:unhideWhenUsed="0" w:qFormat="1"/>
-    <w:lsdException w:name="heading 1" w:semiHidden="0" w:uiPriority="9" w:unhideWhenUsed="0" w:qFormat="1"/>
-    <w:lsdException w:name="heading 2" w:uiPriority="9" w:qFormat="1"/>
-    <w:lsdException w:name="heading 3" w:uiPriority="9" w:qFormat="1"/>
-    <w:lsdException w:name="heading 4" w:uiPriority="9" w:qFormat="1"/>
-    <w:lsdException w:name="heading 5" w:uiPriority="9" w:qFormat="1"/>
-    <w:lsdException w:name="heading 6" w:uiPriority="9" w:qFormat="1"/>
-    <w:lsdException w:name="heading 7" w:uiPriority="9" w:qFormat="1"/>
-    <w:lsdException w:name="heading 8" w:uiPriority="9" w:qFormat="1"/>
-    <w:lsdException w:name="heading 9" w:uiPriority="9" w:qFormat="1"/>
-    <w:lsdException w:name="toc 1" w:uiPriority="39"/>
-    <w:lsdException w:name="toc 2" w:uiPriority="39"/>
-    <w:lsdException w:name="toc 3" w:uiPriority="39"/>
-    <w:lsdException w:name="toc 4" w:uiPriority="39"/>
-    <w:lsdException w:name="toc 5" w:uiPriority="39"/>
-    <w:lsdException w:name="toc 6" w:uiPriority="39"/>
-    <w:lsdException w:name="toc 7" w:uiPriority="39"/>
-    <w:lsdException w:name="toc 8" w:uiPriority="39"/>
-    <w:lsdException w:name="toc 9" w:uiPriority="39"/>
-    <w:lsdException w:name="caption" w:uiPriority="35" w:qFormat="1"/>
-    <w:lsdException w:name="Title" w:semiHidden="0" w:uiPriority="10" w:unhideWhenUsed="0" w:qFormat="1"/>
-    <w:lsdException w:name="Default Paragraph Font" w:uiPriority="1"/>
-    <w:lsdException w:name="Subtitle" w:semiHidden="0" w:uiPriority="11" w:unhideWhenUsed="0" w:qFormat="1"/>
-    <w:lsdException w:name="Strong" w:semiHidden="0" w:uiPriority="22" w:unhideWhenUsed="0" w:qFormat="1"/>
-    <w:lsdException w:name="Emphasis" w:semiHidden="0" w:uiPriority="20" w:unhideWhenUsed="0" w:qFormat="1"/>
-    <w:lsdException w:name="Table Grid" w:semiHidden="0" w:uiPriority="59" w:unhideWhenUsed="0"/>
-    <w:lsdException w:name="Placeholder Text" w:unhideWhenUsed="0"/>
-    <w:lsdException w:name="No Spacing" w:semiHidden="0" w:uiPriority="1" w:unhideWhenUsed="0" w:qFormat="1"/>
-    <w:lsdException w:name="Light Shading" w:semiHidden="0" w:uiPriority="60" w:unhideWhenUsed="0"/>
-    <w:lsdException w:name="Light List" w:semiHidden="0" w:uiPriority="61" w:unhideWhenUsed="0"/>
-    <w:lsdException w:name="Light Grid" w:semiHidden="0" w:uiPriority="62" w:unhideWhenUsed="0"/>
-    <w:lsdException w:name="Medium Shading 1" w:semiHidden="0" w:uiPriority="63" w:unhideWhenUsed="0"/>
-    <w:lsdException w:name="Medium Shading 2" w:semiHidden="0" w:uiPriority="64" w:unhideWhenUsed="0"/>
-    <w:lsdException w:name="Medium List 1" w:semiHidden="0" w:uiPriority="65" w:unhideWhenUsed="0"/>
-    <w:lsdException w:name="Medium List 2" w:semiHidden="0" w:uiPriority="66" w:unhideWhenUsed="0"/>
-    <w:lsdException w:name="Medium Grid 1" w:semiHidden="0" w:uiPriority="67" w:unhideWhenUsed="0"/>
-    <w:lsdException w:name="Medium Grid 2" w:semiHidden="0" w:uiPriority="68" w:unhideWhenUsed="0"/>
-    <w:lsdException w:name="Medium Grid 3" w:semiHidden="0" w:uiPriority="69" w:unhideWhenUsed="0"/>
-    <w:lsdException w:name="Dark List" w:semiHidden="0" w:uiPriority="70" w:unhideWhenUsed="0"/>
-    <w:lsdException w:name="Colorful Shading" w:semiHidden="0" w:uiPriority="71" w:unhideWhenUsed="0"/>
-    <w:lsdException w:name="Colorful List" w:semiHidden="0" w:uiPriority="72" w:unhideWhenUsed="0"/>
-    <w:lsdException w:name="Colorful Grid" w:semiHidden="0" w:uiPriority="73" w:unhideWhenUsed="0"/>
-    <w:lsdException w:name="Light Shading Accent 1" w:semiHidden="0" w:uiPriority="60" w:unhideWhenUsed="0"/>
-    <w:lsdException w:name="Light List Accent 1" w:semiHidden="0" w:uiPriority="61" w:unhideWhenUsed="0"/>
-    <w:lsdException w:name="Light Grid Accent 1" w:semiHidden="0" w:uiPriority="62" w:unhideWhenUsed="0"/>
-    <w:lsdException w:name="Medium Shading 1 Accent 1" w:semiHidden="0" w:uiPriority="63" w:unhideWhenUsed="0"/>
-    <w:lsdException w:name="Medium Shading 2 Accent 1" w:semiHidden="0" w:uiPriority="64" w:unhideWhenUsed="0"/>
-    <w:lsdException w:name="Medium List 1 Accent 1" w:semiHidden="0" w:uiPriority="65" w:unhideWhenUsed="0"/>
-    <w:lsdException w:name="Revision" w:unhideWhenUsed="0"/>
-    <w:lsdException w:name="List Paragraph" w:semiHidden="0" w:uiPriority="34" w:unhideWhenUsed="0" w:qFormat="1"/>
-    <w:lsdException w:name="Quote" w:semiHidden="0" w:uiPriority="29" w:unhideWhenUsed="0" w:qFormat="1"/>
-    <w:lsdException w:name="Intense Quote" w:semiHidden="0" w:uiPriority="30" w:unhideWhenUsed="0" w:qFormat="1"/>
-    <w:lsdException w:name="Medium List 2 Accent 1" w:semiHidden="0" w:uiPriority="66" w:unhideWhenUsed="0"/>
-    <w:lsdException w:name="Medium Grid 1 Accent 1" w:semiHidden="0" w:uiPriority="67" w:unhideWhenUsed="0"/>
-    <w:lsdException w:name="Medium Grid 2 Accent 1" w:semiHidden="0" w:uiPriority="68" w:unhideWhenUsed="0"/>
-    <w:lsdException w:name="Medium Grid 3 Accent 1" w:semiHidden="0" w:uiPriority="69" w:unhideWhenUsed="0"/>
-    <w:lsdException w:name="Dark List Accent 1" w:semiHidden="0" w:uiPriority="70" w:unhideWhenUsed="0"/>
-    <w:lsdException w:name="Colorful Shading Accent 1" w:semiHidden="0" w:uiPriority="71" w:unhideWhenUsed="0"/>
-    <w:lsdException w:name="Colorful List Accent 1" w:semiHidden="0" w:uiPriority="72" w:unhideWhenUsed="0"/>
-    <w:lsdException w:name="Colorful Grid Accent 1" w:semiHidden="0" w:uiPriority="73" w:unhideWhenUsed="0"/>
-    <w:lsdException w:name="Light Shading Accent 2" w:semiHidden="0" w:uiPriority="60" w:unhideWhenUsed="0"/>
-    <w:lsdException w:name="Light List Accent 2" w:semiHidden="0" w:uiPriority="61" w:unhideWhenUsed="0"/>
-    <w:lsdException w:name="Light Grid Accent 2" w:semiHidden="0" w:uiPriority="62" w:unhideWhenUsed="0"/>
-    <w:lsdException w:name="Medium Shading 1 Accent 2" w:semiHidden="0" w:uiPriority="63" w:unhideWhenUsed="0"/>
-    <w:lsdException w:name="Medium Shading 2 Accent 2" w:semiHidden="0" w:uiPriority="64" w:unhideWhenUsed="0"/>
-    <w:lsdException w:name="Medium List 1 Accent 2" w:semiHidden="0" w:uiPriority="65" w:unhideWhenUsed="0"/>
-    <w:lsdException w:name="Medium List 2 Accent 2" w:semiHidden="0" w:uiPriority="66" w:unhideWhenUsed="0"/>
-    <w:lsdException w:name="Medium Grid 1 Accent 2" w:semiHidden="0" w:uiPriority="67" w:unhideWhenUsed="0"/>
-    <w:lsdException w:name="Medium Grid 2 Accent 2" w:semiHidden="0" w:uiPriority="68" w:unhideWhenUsed="0"/>
-    <w:lsdException w:name="Medium Grid 3 Accent 2" w:semiHidden="0" w:uiPriority="69" w:unhideWhenUsed="0"/>
-    <w:lsdException w:name="Dark List Accent 2" w:semiHidden="0" w:uiPriority="70" w:unhideWhenUsed="0"/>
-    <w:lsdException w:name="Colorful Shading Accent 2" w:semiHidden="0" w:uiPriority="71" w:unhideWhenUsed="0"/>
-    <w:lsdException w:name="Colorful List Accent 2" w:semiHidden="0" w:uiPriority="72" w:unhideWhenUsed="0"/>
-    <w:lsdException w:name="Colorful Grid Accent 2" w:semiHidden="0" w:uiPriority="73" w:unhideWhenUsed="0"/>
-    <w:lsdException w:name="Light Shading Accent 3" w:semiHidden="0" w:uiPriority="60" w:unhideWhenUsed="0"/>
-    <w:lsdException w:name="Light List Accent 3" w:semiHidden="0" w:uiPriority="61" w:unhideWhenUsed="0"/>
-    <w:lsdException w:name="Light Grid Accent 3" w:semiHidden="0" w:uiPriority="62" w:unhideWhenUsed="0"/>
-    <w:lsdException w:name="Medium Shading 1 Accent 3" w:semiHidden="0" w:uiPriority="63" w:unhideWhenUsed="0"/>
-    <w:lsdException w:name="Medium Shading 2 Accent 3" w:semiHidden="0" w:uiPriority="64" w:unhideWhenUsed="0"/>
-    <w:lsdException w:name="Medium List 1 Accent 3" w:semiHidden="0" w:uiPriority="65" w:unhideWhenUsed="0"/>
-    <w:lsdException w:name="Medium List 2 Accent 3" w:semiHidden="0" w:uiPriority="66" w:unhideWhenUsed="0"/>
-    <w:lsdException w:name="Medium Grid 1 Accent 3" w:semiHidden="0" w:uiPriority="67" w:unhideWhenUsed="0"/>
-    <w:lsdException w:name="Medium Grid 2 Accent 3" w:semiHidden="0" w:uiPriority="68" w:unhideWhenUsed="0"/>
-    <w:lsdException w:name="Medium Grid 3 Accent 3" w:semiHidden="0" w:uiPriority="69" w:unhideWhenUsed="0"/>
-    <w:lsdException w:name="Dark List Accent 3" w:semiHidden="0" w:uiPriority="70" w:unhideWhenUsed="0"/>
-    <w:lsdException w:name="Colorful Shading Accent 3" w:semiHidden="0" w:uiPriority="71" w:unhideWhenUsed="0"/>
-    <w:lsdException w:name="Colorful List Accent 3" w:semiHidden="0" w:uiPriority="72" w:unhideWhenUsed="0"/>
-    <w:lsdException w:name="Colorful Grid Accent 3" w:semiHidden="0" w:uiPriority="73" w:unhideWhenUsed="0"/>
-    <w:lsdException w:name="Light Shading Accent 4" w:semiHidden="0" w:uiPriority="60" w:unhideWhenUsed="0"/>
-    <w:lsdException w:name="Light List Accent 4" w:semiHidden="0" w:uiPriority="61" w:unhideWhenUsed="0"/>
-    <w:lsdException w:name="Light Grid Accent 4" w:semiHidden="0" w:uiPriority="62" w:unhideWhenUsed="0"/>
-    <w:lsdException w:name="Medium Shading 1 Accent 4" w:semiHidden="0" w:uiPriority="63" w:unhideWhenUsed="0"/>
-    <w:lsdException w:name="Medium Shading 2 Accent 4" w:semiHidden="0" w:uiPriority="64" w:unhideWhenUsed="0"/>
-    <w:lsdException w:name="Medium List 1 Accent 4" w:semiHidden="0" w:uiPriority="65" w:unhideWhenUsed="0"/>
-    <w:lsdException w:name="Medium List 2 Accent 4" w:semiHidden="0" w:uiPriority="66" w:unhideWhenUsed="0"/>
-    <w:lsdException w:name="Medium Grid 1 Accent 4" w:semiHidden="0" w:uiPriority="67" w:unhideWhenUsed="0"/>
-    <w:lsdException w:name="Medium Grid 2 Accent 4" w:semiHidden="0" w:uiPriority="68" w:unhideWhenUsed="0"/>
-    <w:lsdException w:name="Medium Grid 3 Accent 4" w:semiHidden="0" w:uiPriority="69" w:unhideWhenUsed="0"/>
-    <w:lsdException w:name="Dark List Accent 4" w:semiHidden="0" w:uiPriority="70" w:unhideWhenUsed="0"/>
-    <w:lsdException w:name="Colorful Shading Accent 4" w:semiHidden="0" w:uiPriority="71" w:unhideWhenUsed="0"/>
-    <w:lsdException w:name="Colorful List Accent 4" w:semiHidden="0" w:uiPriority="72" w:unhideWhenUsed="0"/>
-    <w:lsdException w:name="Colorful Grid Accent 4" w:semiHidden="0" w:uiPriority="73" w:unhideWhenUsed="0"/>
-    <w:lsdException w:name="Light Shading Accent 5" w:semiHidden="0" w:uiPriority="60" w:unhideWhenUsed="0"/>
-    <w:lsdException w:name="Light List Accent 5" w:semiHidden="0" w:uiPriority="61" w:unhideWhenUsed="0"/>
-    <w:lsdException w:name="Light Grid Accent 5" w:semiHidden="0" w:uiPriority="62" w:unhideWhenUsed="0"/>
-    <w:lsdException w:name="Medium Shading 1 Accent 5" w:semiHidden="0" w:uiPriority="63" w:unhideWhenUsed="0"/>
-    <w:lsdException w:name="Medium Shading 2 Accent 5" w:semiHidden="0" w:uiPriority="64" w:unhideWhenUsed="0"/>
-    <w:lsdException w:name="Medium List 1 Accent 5" w:semiHidden="0" w:uiPriority="65" w:unhideWhenUsed="0"/>
-    <w:lsdException w:name="Medium List 2 Accent 5" w:semiHidden="0" w:uiPriority="66" w:unhideWhenUsed="0"/>
-    <w:lsdException w:name="Medium Grid 1 Accent 5" w:semiHidden="0" w:uiPriority="67" w:unhideWhenUsed="0"/>
-    <w:lsdException w:name="Medium Grid 2 Accent 5" w:semiHidden="0" w:uiPriority="68" w:unhideWhenUsed="0"/>
-    <w:lsdException w:name="Medium Grid 3 Accent 5" w:semiHidden="0" w:uiPriority="69" w:unhideWhenUsed="0"/>
-    <w:lsdException w:name="Dark List Accent 5" w:semiHidden="0" w:uiPriority="70" w:unhideWhenUsed="0"/>
-    <w:lsdException w:name="Colorful Shading Accent 5" w:semiHidden="0" w:uiPriority="71" w:unhideWhenUsed="0"/>
-    <w:lsdException w:name="Colorful List Accent 5" w:semiHidden="0" w:uiPriority="72" w:unhideWhenUsed="0"/>
-    <w:lsdException w:name="Colorful Grid Accent 5" w:semiHidden="0" w:uiPriority="73" w:unhideWhenUsed="0"/>
-    <w:lsdException w:name="Light Shading Accent 6" w:semiHidden="0" w:uiPriority="60" w:unhideWhenUsed="0"/>
-    <w:lsdException w:name="Light List Accent 6" w:semiHidden="0" w:uiPriority="61" w:unhideWhenUsed="0"/>
-    <w:lsdException w:name="Light Grid Accent 6" w:semiHidden="0" w:uiPriority="62" w:unhideWhenUsed="0"/>
-    <w:lsdException w:name="Medium Shading 1 Accent 6" w:semiHidden="0" w:uiPriority="63" w:unhideWhenUsed="0"/>
-    <w:lsdException w:name="Medium Shading 2 Accent 6" w:semiHidden="0" w:uiPriority="64" w:unhideWhenUsed="0"/>
-    <w:lsdException w:name="Medium List 1 Accent 6" w:semiHidden="0" w:uiPriority="65" w:unhideWhenUsed="0"/>
-    <w:lsdException w:name="Medium List 2 Accent 6" w:semiHidden="0" w:uiPriority="66" w:unhideWhenUsed="0"/>
-    <w:lsdException w:name="Medium Grid 1 Accent 6" w:semiHidden="0" w:uiPriority="67" w:unhideWhenUsed="0"/>
-    <w:lsdException w:name="Medium Grid 2 Accent 6" w:semiHidden="0" w:uiPriority="68" w:unhideWhenUsed="0"/>
-    <w:lsdException w:name="Medium Grid 3 Accent 6" w:semiHidden="0" w:uiPriority="69" w:unhideWhenUsed="0"/>
-    <w:lsdException w:name="Dark List Accent 6" w:semiHidden="0" w:uiPriority="70" w:unhideWhenUsed="0"/>
-    <w:lsdException w:name="Colorful Shading Accent 6" w:semiHidden="0" w:uiPriority="71" w:unhideWhenUsed="0"/>
-    <w:lsdException w:name="Colorful List Accent 6" w:semiHidden="0" w:uiPriority="72" w:unhideWhenUsed="0"/>
-    <w:lsdException w:name="Colorful Grid Accent 6" w:semiHidden="0" w:uiPriority="73" w:unhideWhenUsed="0"/>
-    <w:lsdException w:name="Subtle Emphasis" w:semiHidden="0" w:uiPriority="19" w:unhideWhenUsed="0" w:qFormat="1"/>
-    <w:lsdException w:name="Intense Emphasis" w:semiHidden="0" w:uiPriority="21" w:unhideWhenUsed="0" w:qFormat="1"/>
-    <w:lsdException w:name="Subtle Reference" w:semiHidden="0" w:uiPriority="31" w:unhideWhenUsed="0" w:qFormat="1"/>
-    <w:lsdException w:name="Intense Reference" w:semiHidden="0" w:uiPriority="32" w:unhideWhenUsed="0" w:qFormat="1"/>
-    <w:lsdException w:name="Book Title" w:semiHidden="0" w:uiPriority="33" w:unhideWhenUsed="0" w:qFormat="1"/>
-    <w:lsdException w:name="Bibliography" w:uiPriority="37"/>
-    <w:lsdException w:name="TOC Heading" w:uiPriority="39" w:qFormat="1"/>
+  <w:latentStyles w:defLockedState="0" w:defUIPriority="99" w:defSemiHidden="0" w:defUnhideWhenUsed="0" w:defQFormat="0" w:count="371">
+    <w:lsdException w:name="Normal" w:uiPriority="0" w:qFormat="1"/>
+    <w:lsdException w:name="heading 1" w:uiPriority="9" w:qFormat="1"/>
+    <w:lsdException w:name="heading 2" w:semiHidden="1" w:uiPriority="9" w:unhideWhenUsed="1" w:qFormat="1"/>
+    <w:lsdException w:name="heading 3" w:semiHidden="1" w:uiPriority="9" w:unhideWhenUsed="1" w:qFormat="1"/>
+    <w:lsdException w:name="heading 4" w:semiHidden="1" w:uiPriority="9" w:unhideWhenUsed="1" w:qFormat="1"/>
+    <w:lsdException w:name="heading 5" w:semiHidden="1" w:uiPriority="9" w:unhideWhenUsed="1" w:qFormat="1"/>
+    <w:lsdException w:name="heading 6" w:semiHidden="1" w:uiPriority="9" w:unhideWhenUsed="1" w:qFormat="1"/>
+    <w:lsdException w:name="heading 7" w:semiHidden="1" w:uiPriority="9" w:unhideWhenUsed="1" w:qFormat="1"/>
+    <w:lsdException w:name="heading 8" w:semiHidden="1" w:uiPriority="9" w:unhideWhenUsed="1" w:qFormat="1"/>
+    <w:lsdException w:name="heading 9" w:semiHidden="1" w:uiPriority="9" w:unhideWhenUsed="1" w:qFormat="1"/>
+    <w:lsdException w:name="index 1" w:semiHidden="1" w:unhideWhenUsed="1"/>
+    <w:lsdException w:name="index 2" w:semiHidden="1" w:unhideWhenUsed="1"/>
+    <w:lsdException w:name="index 3" w:semiHidden="1" w:unhideWhenUsed="1"/>
+    <w:lsdException w:name="index 4" w:semiHidden="1" w:unhideWhenUsed="1"/>
+    <w:lsdException w:name="index 5" w:semiHidden="1" w:unhideWhenUsed="1"/>
+    <w:lsdException w:name="index 6" w:semiHidden="1" w:unhideWhenUsed="1"/>
+    <w:lsdException w:name="index 7" w:semiHidden="1" w:unhideWhenUsed="1"/>
+    <w:lsdException w:name="index 8" w:semiHidden="1" w:unhideWhenUsed="1"/>
+    <w:lsdException w:name="index 9" w:semiHidden="1" w:unhideWhenUsed="1"/>
+    <w:lsdException w:name="toc 1" w:semiHidden="1" w:uiPriority="39" w:unhideWhenUsed="1"/>
+    <w:lsdException w:name="toc 2" w:semiHidden="1" w:uiPriority="39" w:unhideWhenUsed="1"/>
+    <w:lsdException w:name="toc 3" w:semiHidden="1" w:uiPriority="39" w:unhideWhenUsed="1"/>
+    <w:lsdException w:name="toc 4" w:semiHidden="1" w:uiPriority="39" w:unhideWhenUsed="1"/>
+    <w:lsdException w:name="toc 5" w:semiHidden="1" w:uiPriority="39" w:unhideWhenUsed="1"/>
+    <w:lsdException w:name="toc 6" w:semiHidden="1" w:uiPriority="39" w:unhideWhenUsed="1"/>
+    <w:lsdException w:name="toc 7" w:semiHidden="1" w:uiPriority="39" w:unhideWhenUsed="1"/>
+    <w:lsdException w:name="toc 8" w:semiHidden="1" w:uiPriority="39" w:unhideWhenUsed="1"/>
+    <w:lsdException w:name="toc 9" w:semiHidden="1" w:uiPriority="39" w:unhideWhenUsed="1"/>
+    <w:lsdException w:name="Normal Indent" w:semiHidden="1" w:unhideWhenUsed="1"/>
+    <w:lsdException w:name="footnote text" w:semiHidden="1" w:unhideWhenUsed="1"/>
+    <w:lsdException w:name="annotation text" w:semiHidden="1" w:unhideWhenUsed="1"/>
+    <w:lsdException w:name="header" w:semiHidden="1" w:unhideWhenUsed="1"/>
+    <w:lsdException w:name="footer" w:semiHidden="1" w:unhideWhenUsed="1"/>
+    <w:lsdException w:name="index heading" w:semiHidden="1" w:unhideWhenUsed="1"/>
+    <w:lsdException w:name="caption" w:semiHidden="1" w:uiPriority="35" w:unhideWhenUsed="1" w:qFormat="1"/>
+    <w:lsdException w:name="table of figures" w:semiHidden="1" w:unhideWhenUsed="1"/>
+    <w:lsdException w:name="envelope address" w:semiHidden="1" w:unhideWhenUsed="1"/>
+    <w:lsdException w:name="envelope return" w:semiHidden="1" w:unhideWhenUsed="1"/>
+    <w:lsdException w:name="footnote reference" w:semiHidden="1" w:unhideWhenUsed="1"/>
+    <w:lsdException w:name="annotation reference" w:semiHidden="1" w:unhideWhenUsed="1"/>
+    <w:lsdException w:name="line number" w:semiHidden="1" w:unhideWhenUsed="1"/>
+    <w:lsdException w:name="page number" w:semiHidden="1" w:unhideWhenUsed="1"/>
+    <w:lsdException w:name="endnote reference" w:semiHidden="1" w:unhideWhenUsed="1"/>
+    <w:lsdException w:name="endnote text" w:semiHidden="1" w:unhideWhenUsed="1"/>
+    <w:lsdException w:name="table of authorities" w:semiHidden="1" w:unhideWhenUsed="1"/>
+    <w:lsdException w:name="macro" w:semiHidden="1" w:unhideWhenUsed="1"/>
+    <w:lsdException w:name="toa heading" w:semiHidden="1" w:unhideWhenUsed="1"/>
+    <w:lsdException w:name="List" w:semiHidden="1" w:unhideWhenUsed="1"/>
+    <w:lsdException w:name="List Bullet" w:semiHidden="1" w:unhideWhenUsed="1"/>
+    <w:lsdException w:name="List Number" w:semiHidden="1" w:unhideWhenUsed="1"/>
+    <w:lsdException w:name="List 2" w:semiHidden="1" w:unhideWhenUsed="1"/>
+    <w:lsdException w:name="List 3" w:semiHidden="1" w:unhideWhenUsed="1"/>
+    <w:lsdException w:name="List 4" w:semiHidden="1" w:unhideWhenUsed="1"/>
+    <w:lsdException w:name="List 5" w:semiHidden="1" w:unhideWhenUsed="1"/>
+    <w:lsdException w:name="List Bullet 2" w:semiHidden="1" w:unhideWhenUsed="1"/>
+    <w:lsdException w:name="List Bullet 3" w:semiHidden="1" w:unhideWhenUsed="1"/>
+    <w:lsdException w:name="List Bullet 4" w:semiHidden="1" w:unhideWhenUsed="1"/>
+    <w:lsdException w:name="List Bullet 5" w:semiHidden="1" w:unhideWhenUsed="1"/>
+    <w:lsdException w:name="List Number 2" w:semiHidden="1" w:unhideWhenUsed="1"/>
+    <w:lsdException w:name="List Number 3" w:semiHidden="1" w:unhideWhenUsed="1"/>
+    <w:lsdException w:name="List Number 4" w:semiHidden="1" w:unhideWhenUsed="1"/>
+    <w:lsdException w:name="List Number 5" w:semiHidden="1" w:unhideWhenUsed="1"/>
+    <w:lsdException w:name="Title" w:uiPriority="10" w:qFormat="1"/>
+    <w:lsdException w:name="Closing" w:semiHidden="1" w:unhideWhenUsed="1"/>
+    <w:lsdException w:name="Signature" w:semiHidden="1" w:unhideWhenUsed="1"/>
+    <w:lsdException w:name="Default Paragraph Font" w:semiHidden="1" w:uiPriority="1" w:unhideWhenUsed="1"/>
+    <w:lsdException w:name="Body Text" w:semiHidden="1" w:unhideWhenUsed="1"/>
+    <w:lsdException w:name="Body Text Indent" w:semiHidden="1" w:unhideWhenUsed="1"/>
+    <w:lsdException w:name="List Continue" w:semiHidden="1" w:unhideWhenUsed="1"/>
+    <w:lsdException w:name="List Continue 2" w:semiHidden="1" w:unhideWhenUsed="1"/>
+    <w:lsdException w:name="List Continue 3" w:semiHidden="1" w:unhideWhenUsed="1"/>
+    <w:lsdException w:name="List Continue 4" w:semiHidden="1" w:unhideWhenUsed="1"/>
+    <w:lsdException w:name="List Continue 5" w:semiHidden="1" w:unhideWhenUsed="1"/>
+    <w:lsdException w:name="Message Header" w:semiHidden="1" w:unhideWhenUsed="1"/>
+    <w:lsdException w:name="Subtitle" w:uiPriority="11" w:qFormat="1"/>
+    <w:lsdException w:name="Salutation" w:semiHidden="1" w:unhideWhenUsed="1"/>
+    <w:lsdException w:name="Date" w:semiHidden="1" w:unhideWhenUsed="1"/>
+    <w:lsdException w:name="Body Text First Indent" w:semiHidden="1" w:unhideWhenUsed="1"/>
+    <w:lsdException w:name="Body Text First Indent 2" w:semiHidden="1" w:unhideWhenUsed="1"/>
+    <w:lsdException w:name="Note Heading" w:semiHidden="1" w:unhideWhenUsed="1"/>
+    <w:lsdException w:name="Body Text 2" w:semiHidden="1" w:unhideWhenUsed="1"/>
+    <w:lsdException w:name="Body Text 3" w:semiHidden="1" w:unhideWhenUsed="1"/>
+    <w:lsdException w:name="Body Text Indent 2" w:semiHidden="1" w:unhideWhenUsed="1"/>
+    <w:lsdException w:name="Body Text Indent 3" w:semiHidden="1" w:unhideWhenUsed="1"/>
+    <w:lsdException w:name="Block Text" w:semiHidden="1" w:unhideWhenUsed="1"/>
+    <w:lsdException w:name="Hyperlink" w:semiHidden="1" w:unhideWhenUsed="1"/>
+    <w:lsdException w:name="FollowedHyperlink" w:semiHidden="1" w:unhideWhenUsed="1"/>
+    <w:lsdException w:name="Strong" w:uiPriority="22" w:qFormat="1"/>
+    <w:lsdException w:name="Emphasis" w:uiPriority="20" w:qFormat="1"/>
+    <w:lsdException w:name="Document Map" w:semiHidden="1" w:unhideWhenUsed="1"/>
+    <w:lsdException w:name="Plain Text" w:semiHidden="1" w:unhideWhenUsed="1"/>
+    <w:lsdException w:name="E-mail Signature" w:semiHidden="1" w:unhideWhenUsed="1"/>
+    <w:lsdException w:name="HTML Top of Form" w:semiHidden="1" w:unhideWhenUsed="1"/>
+    <w:lsdException w:name="HTML Bottom of Form" w:semiHidden="1" w:unhideWhenUsed="1"/>
+    <w:lsdException w:name="Normal (Web)" w:semiHidden="1" w:unhideWhenUsed="1"/>
+    <w:lsdException w:name="HTML Acronym" w:semiHidden="1" w:unhideWhenUsed="1"/>
+    <w:lsdException w:name="HTML Address" w:semiHidden="1" w:unhideWhenUsed="1"/>
+    <w:lsdException w:name="HTML Cite" w:semiHidden="1" w:unhideWhenUsed="1"/>
+    <w:lsdException w:name="HTML Code" w:semiHidden="1" w:unhideWhenUsed="1"/>
+    <w:lsdException w:name="HTML Definition" w:semiHidden="1" w:unhideWhenUsed="1"/>
+    <w:lsdException w:name="HTML Keyboard" w:semiHidden="1" w:unhideWhenUsed="1"/>
+    <w:lsdException w:name="HTML Preformatted" w:semiHidden="1" w:unhideWhenUsed="1"/>
+    <w:lsdException w:name="HTML Sample" w:semiHidden="1" w:unhideWhenUsed="1"/>
+    <w:lsdException w:name="HTML Typewriter" w:semiHidden="1" w:unhideWhenUsed="1"/>
+    <w:lsdException w:name="HTML Variable" w:semiHidden="1" w:unhideWhenUsed="1"/>
+    <w:lsdException w:name="Normal Table" w:semiHidden="1" w:unhideWhenUsed="1"/>
+    <w:lsdException w:name="annotation subject" w:semiHidden="1" w:unhideWhenUsed="1"/>
+    <w:lsdException w:name="No List" w:semiHidden="1" w:unhideWhenUsed="1"/>
+    <w:lsdException w:name="Outline List 1" w:semiHidden="1" w:unhideWhenUsed="1"/>
+    <w:lsdException w:name="Outline List 2" w:semiHidden="1" w:unhideWhenUsed="1"/>
+    <w:lsdException w:name="Outline List 3" w:semiHidden="1" w:unhideWhenUsed="1"/>
+    <w:lsdException w:name="Table Simple 1" w:semiHidden="1" w:unhideWhenUsed="1"/>
+    <w:lsdException w:name="Table Simple 2" w:semiHidden="1" w:unhideWhenUsed="1"/>
+    <w:lsdException w:name="Table Simple 3" w:semiHidden="1" w:unhideWhenUsed="1"/>
+    <w:lsdException w:name="Table Classic 1" w:semiHidden="1" w:unhideWhenUsed="1"/>
+    <w:lsdException w:name="Table Classic 2" w:semiHidden="1" w:unhideWhenUsed="1"/>
+    <w:lsdException w:name="Table Classic 3" w:semiHidden="1" w:unhideWhenUsed="1"/>
+    <w:lsdException w:name="Table Classic 4" w:semiHidden="1" w:unhideWhenUsed="1"/>
+    <w:lsdException w:name="Table Colorful 1" w:semiHidden="1" w:unhideWhenUsed="1"/>
+    <w:lsdException w:name="Table Colorful 2" w:semiHidden="1" w:unhideWhenUsed="1"/>
+    <w:lsdException w:name="Table Colorful 3" w:semiHidden="1" w:unhideWhenUsed="1"/>
+    <w:lsdException w:name="Table Columns 1" w:semiHidden="1" w:unhideWhenUsed="1"/>
+    <w:lsdException w:name="Table Columns 2" w:semiHidden="1" w:unhideWhenUsed="1"/>
+    <w:lsdException w:name="Table Columns 3" w:semiHidden="1" w:unhideWhenUsed="1"/>
+    <w:lsdException w:name="Table Columns 4" w:semiHidden="1" w:unhideWhenUsed="1"/>
+    <w:lsdException w:name="Table Columns 5" w:semiHidden="1" w:unhideWhenUsed="1"/>
+    <w:lsdException w:name="Table Grid 1" w:semiHidden="1" w:unhideWhenUsed="1"/>
+    <w:lsdException w:name="Table Grid 2" w:semiHidden="1" w:unhideWhenUsed="1"/>
+    <w:lsdException w:name="Table Grid 3" w:semiHidden="1" w:unhideWhenUsed="1"/>
+    <w:lsdException w:name="Table Grid 4" w:semiHidden="1" w:unhideWhenUsed="1"/>
+    <w:lsdException w:name="Table Grid 5" w:semiHidden="1" w:unhideWhenUsed="1"/>
+    <w:lsdException w:name="Table Grid 6" w:semiHidden="1" w:unhideWhenUsed="1"/>
+    <w:lsdException w:name="Table Grid 7" w:semiHidden="1" w:unhideWhenUsed="1"/>
+    <w:lsdException w:name="Table Grid 8" w:semiHidden="1" w:unhideWhenUsed="1"/>
+    <w:lsdException w:name="Table List 1" w:semiHidden="1" w:unhideWhenUsed="1"/>
+    <w:lsdException w:name="Table List 2" w:semiHidden="1" w:unhideWhenUsed="1"/>
+    <w:lsdException w:name="Table List 3" w:semiHidden="1" w:unhideWhenUsed="1"/>
+    <w:lsdException w:name="Table List 4" w:semiHidden="1" w:unhideWhenUsed="1"/>
+    <w:lsdException w:name="Table List 5" w:semiHidden="1" w:unhideWhenUsed="1"/>
+    <w:lsdException w:name="Table List 6" w:semiHidden="1" w:unhideWhenUsed="1"/>
+    <w:lsdException w:name="Table List 7" w:semiHidden="1" w:unhideWhenUsed="1"/>
+    <w:lsdException w:name="Table List 8" w:semiHidden="1" w:unhideWhenUsed="1"/>
+    <w:lsdException w:name="Table 3D effects 1" w:semiHidden="1" w:unhideWhenUsed="1"/>
+    <w:lsdException w:name="Table 3D effects 2" w:semiHidden="1" w:unhideWhenUsed="1"/>
+    <w:lsdException w:name="Table 3D effects 3" w:semiHidden="1" w:unhideWhenUsed="1"/>
+    <w:lsdException w:name="Table Contemporary" w:semiHidden="1" w:unhideWhenUsed="1"/>
+    <w:lsdException w:name="Table Elegant" w:semiHidden="1" w:unhideWhenUsed="1"/>
+    <w:lsdException w:name="Table Professional" w:semiHidden="1" w:unhideWhenUsed="1"/>
+    <w:lsdException w:name="Table Subtle 1" w:semiHidden="1" w:unhideWhenUsed="1"/>
+    <w:lsdException w:name="Table Subtle 2" w:semiHidden="1" w:unhideWhenUsed="1"/>
+    <w:lsdException w:name="Table Web 1" w:semiHidden="1" w:unhideWhenUsed="1"/>
+    <w:lsdException w:name="Table Web 2" w:semiHidden="1" w:unhideWhenUsed="1"/>
+    <w:lsdException w:name="Table Web 3" w:semiHidden="1" w:unhideWhenUsed="1"/>
+    <w:lsdException w:name="Balloon Text" w:semiHidden="1" w:unhideWhenUsed="1"/>
+    <w:lsdException w:name="Table Grid" w:uiPriority="59"/>
+    <w:lsdException w:name="Table Theme" w:semiHidden="1" w:unhideWhenUsed="1"/>
+    <w:lsdException w:name="Placeholder Text" w:semiHidden="1"/>
+    <w:lsdException w:name="No Spacing" w:uiPriority="1" w:qFormat="1"/>
+    <w:lsdException w:name="Light Shading" w:uiPriority="60"/>
+    <w:lsdException w:name="Light List" w:uiPriority="61"/>
+    <w:lsdException w:name="Light Grid" w:uiPriority="62"/>
+    <w:lsdException w:name="Medium Shading 1" w:uiPriority="63"/>
+    <w:lsdException w:name="Medium Shading 2" w:uiPriority="64"/>
+    <w:lsdException w:name="Medium List 1" w:uiPriority="65"/>
+    <w:lsdException w:name="Medium List 2" w:uiPriority="66"/>
+    <w:lsdException w:name="Medium Grid 1" w:uiPriority="67"/>
+    <w:lsdException w:name="Medium Grid 2" w:uiPriority="68"/>
+    <w:lsdException w:name="Medium Grid 3" w:uiPriority="69"/>
+    <w:lsdException w:name="Dark List" w:uiPriority="70"/>
+    <w:lsdException w:name="Colorful Shading" w:uiPriority="71"/>
+    <w:lsdException w:name="Colorful List" w:uiPriority="72"/>
+    <w:lsdException w:name="Colorful Grid" w:uiPriority="73"/>
+    <w:lsdException w:name="Light Shading Accent 1" w:uiPriority="60"/>
+    <w:lsdException w:name="Light List Accent 1" w:uiPriority="61"/>
+    <w:lsdException w:name="Light Grid Accent 1" w:uiPriority="62"/>
+    <w:lsdException w:name="Medium Shading 1 Accent 1" w:uiPriority="63"/>
+    <w:lsdException w:name="Medium Shading 2 Accent 1" w:uiPriority="64"/>
+    <w:lsdException w:name="Medium List 1 Accent 1" w:uiPriority="65"/>
+    <w:lsdException w:name="Revision" w:semiHidden="1"/>
+    <w:lsdException w:name="List Paragraph" w:uiPriority="34" w:qFormat="1"/>
+    <w:lsdException w:name="Quote" w:uiPriority="29" w:qFormat="1"/>
+    <w:lsdException w:name="Intense Quote" w:uiPriority="30" w:qFormat="1"/>
+    <w:lsdException w:name="Medium List 2 Accent 1" w:uiPriority="66"/>
+    <w:lsdException w:name="Medium Grid 1 Accent 1" w:uiPriority="67"/>
+    <w:lsdException w:name="Medium Grid 2 Accent 1" w:uiPriority="68"/>
+    <w:lsdException w:name="Medium Grid 3 Accent 1" w:uiPriority="69"/>
+    <w:lsdException w:name="Dark List Accent 1" w:uiPriority="70"/>
+    <w:lsdException w:name="Colorful Shading Accent 1" w:uiPriority="71"/>
+    <w:lsdException w:name="Colorful List Accent 1" w:uiPriority="72"/>
+    <w:lsdException w:name="Colorful Grid Accent 1" w:uiPriority="73"/>
+    <w:lsdException w:name="Light Shading Accent 2" w:uiPriority="60"/>
+    <w:lsdException w:name="Light List Accent 2" w:uiPriority="61"/>
+    <w:lsdException w:name="Light Grid Accent 2" w:uiPriority="62"/>
+    <w:lsdException w:name="Medium Shading 1 Accent 2" w:uiPriority="63"/>
+    <w:lsdException w:name="Medium Shading 2 Accent 2" w:uiPriority="64"/>
+    <w:lsdException w:name="Medium List 1 Accent 2" w:uiPriority="65"/>
+    <w:lsdException w:name="Medium List 2 Accent 2" w:uiPriority="66"/>
+    <w:lsdException w:name="Medium Grid 1 Accent 2" w:uiPriority="67"/>
+    <w:lsdException w:name="Medium Grid 2 Accent 2" w:uiPriority="68"/>
+    <w:lsdException w:name="Medium Grid 3 Accent 2" w:uiPriority="69"/>
+    <w:lsdException w:name="Dark List Accent 2" w:uiPriority="70"/>
+    <w:lsdException w:name="Colorful Shading Accent 2" w:uiPriority="71"/>
+    <w:lsdException w:name="Colorful List Accent 2" w:uiPriority="72"/>
+    <w:lsdException w:name="Colorful Grid Accent 2" w:uiPriority="73"/>
+    <w:lsdException w:name="Light Shading Accent 3" w:uiPriority="60"/>
+    <w:lsdException w:name="Light List Accent 3" w:uiPriority="61"/>
+    <w:lsdException w:name="Light Grid Accent 3" w:uiPriority="62"/>
+    <w:lsdException w:name="Medium Shading 1 Accent 3" w:uiPriority="63"/>
+    <w:lsdException w:name="Medium Shading 2 Accent 3" w:uiPriority="64"/>
+    <w:lsdException w:name="Medium List 1 Accent 3" w:uiPriority="65"/>
+    <w:lsdException w:name="Medium List 2 Accent 3" w:uiPriority="66"/>
+    <w:lsdException w:name="Medium Grid 1 Accent 3" w:uiPriority="67"/>
+    <w:lsdException w:name="Medium Grid 2 Accent 3" w:uiPriority="68"/>
+    <w:lsdException w:name="Medium Grid 3 Accent 3" w:uiPriority="69"/>
+    <w:lsdException w:name="Dark List Accent 3" w:uiPriority="70"/>
+    <w:lsdException w:name="Colorful Shading Accent 3" w:uiPriority="71"/>
+    <w:lsdException w:name="Colorful List Accent 3" w:uiPriority="72"/>
+    <w:lsdException w:name="Colorful Grid Accent 3" w:uiPriority="73"/>
+    <w:lsdException w:name="Light Shading Accent 4" w:uiPriority="60"/>
+    <w:lsdException w:name="Light List Accent 4" w:uiPriority="61"/>
+    <w:lsdException w:name="Light Grid Accent 4" w:uiPriority="62"/>
+    <w:lsdException w:name="Medium Shading 1 Accent 4" w:uiPriority="63"/>
+    <w:lsdException w:name="Medium Shading 2 Accent 4" w:uiPriority="64"/>
+    <w:lsdException w:name="Medium List 1 Accent 4" w:uiPriority="65"/>
+    <w:lsdException w:name="Medium List 2 Accent 4" w:uiPriority="66"/>
+    <w:lsdException w:name="Medium Grid 1 Accent 4" w:uiPriority="67"/>
+    <w:lsdException w:name="Medium Grid 2 Accent 4" w:uiPriority="68"/>
+    <w:lsdException w:name="Medium Grid 3 Accent 4" w:uiPriority="69"/>
+    <w:lsdException w:name="Dark List Accent 4" w:uiPriority="70"/>
+    <w:lsdException w:name="Colorful Shading Accent 4" w:uiPriority="71"/>
+    <w:lsdException w:name="Colorful List Accent 4" w:uiPriority="72"/>
+    <w:lsdException w:name="Colorful Grid Accent 4" w:uiPriority="73"/>
+    <w:lsdException w:name="Light Shading Accent 5" w:uiPriority="60"/>
+    <w:lsdException w:name="Light List Accent 5" w:uiPriority="61"/>
+    <w:lsdException w:name="Light Grid Accent 5" w:uiPriority="62"/>
+    <w:lsdException w:name="Medium Shading 1 Accent 5" w:uiPriority="63"/>
+    <w:lsdException w:name="Medium Shading 2 Accent 5" w:uiPriority="64"/>
+    <w:lsdException w:name="Medium List 1 Accent 5" w:uiPriority="65"/>
+    <w:lsdException w:name="Medium List 2 Accent 5" w:uiPriority="66"/>
+    <w:lsdException w:name="Medium Grid 1 Accent 5" w:uiPriority="67"/>
+    <w:lsdException w:name="Medium Grid 2 Accent 5" w:uiPriority="68"/>
+    <w:lsdException w:name="Medium Grid 3 Accent 5" w:uiPriority="69"/>
+    <w:lsdException w:name="Dark List Accent 5" w:uiPriority="70"/>
+    <w:lsdException w:name="Colorful Shading Accent 5" w:uiPriority="71"/>
+    <w:lsdException w:name="Colorful List Accent 5" w:uiPriority="72"/>
+    <w:lsdException w:name="Colorful Grid Accent 5" w:uiPriority="73"/>
+    <w:lsdException w:name="Light Shading Accent 6" w:uiPriority="60"/>
+    <w:lsdException w:name="Light List Accent 6" w:uiPriority="61"/>
+    <w:lsdException w:name="Light Grid Accent 6" w:uiPriority="62"/>
+    <w:lsdException w:name="Medium Shading 1 Accent 6" w:uiPriority="63"/>
+    <w:lsdException w:name="Medium Shading 2 Accent 6" w:uiPriority="64"/>
+    <w:lsdException w:name="Medium List 1 Accent 6" w:uiPriority="65"/>
+    <w:lsdException w:name="Medium List 2 Accent 6" w:uiPriority="66"/>
+    <w:lsdException w:name="Medium Grid 1 Accent 6" w:uiPriority="67"/>
+    <w:lsdException w:name="Medium Grid 2 Accent 6" w:uiPriority="68"/>
+    <w:lsdException w:name="Medium Grid 3 Accent 6" w:uiPriority="69"/>
+    <w:lsdException w:name="Dark List Accent 6" w:uiPriority="70"/>
+    <w:lsdException w:name="Colorful Shading Accent 6" w:uiPriority="71"/>
+    <w:lsdException w:name="Colorful List Accent 6" w:uiPriority="72"/>
+    <w:lsdException w:name="Colorful Grid Accent 6" w:uiPriority="73"/>
+    <w:lsdException w:name="Subtle Emphasis" w:uiPriority="19" w:qFormat="1"/>
+    <w:lsdException w:name="Intense Emphasis" w:uiPriority="21" w:qFormat="1"/>
+    <w:lsdException w:name="Subtle Reference" w:uiPriority="31" w:qFormat="1"/>
+    <w:lsdException w:name="Intense Reference" w:uiPriority="32" w:qFormat="1"/>
+    <w:lsdException w:name="Book Title" w:uiPriority="33" w:qFormat="1"/>
+    <w:lsdException w:name="Bibliography" w:semiHidden="1" w:uiPriority="37" w:unhideWhenUsed="1"/>
+    <w:lsdException w:name="TOC Heading" w:semiHidden="1" w:uiPriority="39" w:unhideWhenUsed="1" w:qFormat="1"/>
+    <w:lsdException w:name="Grid Table 4" w:uiPriority="49"/>
+    <w:lsdException w:name="Grid Table 5 Dark" w:uiPriority="50"/>
+    <w:lsdException w:name="Grid Table 6 Colorful" w:uiPriority="51"/>
+    <w:lsdException w:name="Grid Table 7 Colorful" w:uiPriority="52"/>
+    <w:lsdException w:name="Grid Table 1 Light Accent 1" w:uiPriority="46"/>
+    <w:lsdException w:name="Grid Table 2 Accent 1" w:uiPriority="47"/>
+    <w:lsdException w:name="Grid Table 3 Accent 1" w:uiPriority="48"/>
+    <w:lsdException w:name="Grid Table 4 Accent 1" w:uiPriority="49"/>
+    <w:lsdException w:name="Grid Table 5 Dark Accent 1" w:uiPriority="50"/>
+    <w:lsdException w:name="Grid Table 6 Colorful Accent 1" w:uiPriority="51"/>
+    <w:lsdException w:name="Grid Table 7 Colorful Accent 1" w:uiPriority="52"/>
+    <w:lsdException w:name="Grid Table 1 Light Accent 2" w:uiPriority="46"/>
+    <w:lsdException w:name="Grid Table 2 Accent 2" w:uiPriority="47"/>
+    <w:lsdException w:name="Grid Table 3 Accent 2" w:uiPriority="48"/>
+    <w:lsdException w:name="Grid Table 4 Accent 2" w:uiPriority="49"/>
+    <w:lsdException w:name="Grid Table 5 Dark Accent 2" w:uiPriority="50"/>
+    <w:lsdException w:name="Grid Table 6 Colorful Accent 2" w:uiPriority="51"/>
+    <w:lsdException w:name="Grid Table 7 Colorful Accent 2" w:uiPriority="52"/>
+    <w:lsdException w:name="Grid Table 1 Light Accent 3" w:uiPriority="46"/>
+    <w:lsdException w:name="Grid Table 2 Accent 3" w:uiPriority="47"/>
+    <w:lsdException w:name="Grid Table 3 Accent 3" w:uiPriority="48"/>
+    <w:lsdException w:name="Grid Table 4 Accent 3" w:uiPriority="49"/>
+    <w:lsdException w:name="Grid Table 5 Dark Accent 3" w:uiPriority="50"/>
+    <w:lsdException w:name="Grid Table 6 Colorful Accent 3" w:uiPriority="51"/>
+    <w:lsdException w:name="Grid Table 7 Colorful Accent 3" w:uiPriority="52"/>
+    <w:lsdException w:name="Grid Table 1 Light Accent 4" w:uiPriority="46"/>
+    <w:lsdException w:name="Grid Table 2 Accent 4" w:uiPriority="47"/>
+    <w:lsdException w:name="Grid Table 3 Accent 4" w:uiPriority="48"/>
+    <w:lsdException w:name="Grid Table 4 Accent 4" w:uiPriority="49"/>
+    <w:lsdException w:name="Grid Table 5 Dark Accent 4" w:uiPriority="50"/>
+    <w:lsdException w:name="Grid Table 6 Colorful Accent 4" w:uiPriority="51"/>
+    <w:lsdException w:name="Grid Table 7 Colorful Accent 4" w:uiPriority="52"/>
+    <w:lsdException w:name="Grid Table 1 Light Accent 5" w:uiPriority="46"/>
+    <w:lsdException w:name="Grid Table 2 Accent 5" w:uiPriority="47"/>
+    <w:lsdException w:name="Grid Table 3 Accent 5" w:uiPriority="48"/>
+    <w:lsdException w:name="Grid Table 4 Accent 5" w:uiPriority="49"/>
+    <w:lsdException w:name="Grid Table 5 Dark Accent 5" w:uiPriority="50"/>
+    <w:lsdException w:name="Grid Table 6 Colorful Accent 5" w:uiPriority="51"/>
+    <w:lsdException w:name="Grid Table 7 Colorful Accent 5" w:uiPriority="52"/>
+    <w:lsdException w:name="Grid Table 1 Light Accent 6" w:uiPriority="46"/>
+    <w:lsdException w:name="Grid Table 2 Accent 6" w:uiPriority="47"/>
+    <w:lsdException w:name="Grid Table 3 Accent 6" w:uiPriority="48"/>
+    <w:lsdException w:name="Grid Table 4 Accent 6" w:uiPriority="49"/>
+    <w:lsdException w:name="Grid Table 5 Dark Accent 6" w:uiPriority="50"/>
+    <w:lsdException w:name="Grid Table 6 Colorful Accent 6" w:uiPriority="51"/>
+    <w:lsdException w:name="Grid Table 7 Colorful Accent 6" w:uiPriority="52"/>
+    <w:lsdException w:name="List Table 1 Light" w:uiPriority="46"/>
+    <w:lsdException w:name="List Table 2" w:uiPriority="47"/>
+    <w:lsdException w:name="List Table 3" w:uiPriority="48"/>
+    <w:lsdException w:name="List Table 4" w:uiPriority="49"/>
+    <w:lsdException w:name="List Table 5 Dark" w:uiPriority="50"/>
+    <w:lsdException w:name="List Table 6 Colorful" w:uiPriority="51"/>
+    <w:lsdException w:name="List Table 7 Colorful" w:uiPriority="52"/>
+    <w:lsdException w:name="List Table 1 Light Accent 1" w:uiPriority="46"/>
+    <w:lsdException w:name="List Table 2 Accent 1" w:uiPriority="47"/>
+    <w:lsdException w:name="List Table 3 Accent 1" w:uiPriority="48"/>
+    <w:lsdException w:name="List Table 4 Accent 1" w:uiPriority="49"/>
+    <w:lsdException w:name="List Table 5 Dark Accent 1" w:uiPriority="50"/>
+    <w:lsdException w:name="List Table 6 Colorful Accent 1" w:uiPriority="51"/>
+    <w:lsdException w:name="List Table 7 Colorful Accent 1" w:uiPriority="52"/>
+    <w:lsdException w:name="List Table 1 Light Accent 2" w:uiPriority="46"/>
+    <w:lsdException w:name="List Table 2 Accent 2" w:uiPriority="47"/>
+    <w:lsdException w:name="List Table 3 Accent 2" w:uiPriority="48"/>
+    <w:lsdException w:name="List Table 4 Accent 2" w:uiPriority="49"/>
+    <w:lsdException w:name="List Table 5 Dark Accent 2" w:uiPriority="50"/>
+    <w:lsdException w:name="List Table 6 Colorful Accent 2" w:uiPriority="51"/>
+    <w:lsdException w:name="List Table 7 Colorful Accent 2" w:uiPriority="52"/>
+    <w:lsdException w:name="List Table 1 Light Accent 3" w:uiPriority="46"/>
+    <w:lsdException w:name="List Table 2 Accent 3" w:uiPriority="47"/>
+    <w:lsdException w:name="List Table 3 Accent 3" w:uiPriority="48"/>
+    <w:lsdException w:name="List Table 4 Accent 3" w:uiPriority="49"/>
+    <w:lsdException w:name="List Table 5 Dark Accent 3" w:uiPriority="50"/>
+    <w:lsdException w:name="List Table 6 Colorful Accent 3" w:uiPriority="51"/>
+    <w:lsdException w:name="List Table 7 Colorful Accent 3" w:uiPriority="52"/>
+    <w:lsdException w:name="List Table 1 Light Accent 4" w:uiPriority="46"/>
+    <w:lsdException w:name="List Table 2 Accent 4" w:uiPriority="47"/>
+    <w:lsdException w:name="List Table 3 Accent 4" w:uiPriority="48"/>
+    <w:lsdException w:name="List Table 4 Accent 4" w:uiPriority="49"/>
+    <w:lsdException w:name="List Table 5 Dark Accent 4" w:uiPriority="50"/>
+    <w:lsdException w:name="List Table 6 Colorful Accent 4" w:uiPriority="51"/>
+    <w:lsdException w:name="List Table 7 Colorful Accent 4" w:uiPriority="52"/>
+    <w:lsdException w:name="List Table 1 Light Accent 5" w:uiPriority="46"/>
+    <w:lsdException w:name="List Table 2 Accent 5" w:uiPriority="47"/>
+    <w:lsdException w:name="List Table 3 Accent 5" w:uiPriority="48"/>
+    <w:lsdException w:name="List Table 4 Accent 5" w:uiPriority="49"/>
+    <w:lsdException w:name="List Table 5 Dark Accent 5" w:uiPriority="50"/>
+    <w:lsdException w:name="List Table 6 Colorful Accent 5" w:uiPriority="51"/>
+    <w:lsdException w:name="List Table 7 Colorful Accent 5" w:uiPriority="52"/>
+    <w:lsdException w:name="List Table 1 Light Accent 6" w:uiPriority="46"/>
+    <w:lsdException w:name="List Table 2 Accent 6" w:uiPriority="47"/>
+    <w:lsdException w:name="List Table 3 Accent 6" w:uiPriority="48"/>
+    <w:lsdException w:name="List Table 4 Accent 6" w:uiPriority="49"/>
+    <w:lsdException w:name="List Table 5 Dark Accent 6" w:uiPriority="50"/>
+    <w:lsdException w:name="List Table 6 Colorful Accent 6" w:uiPriority="51"/>
+    <w:lsdException w:name="List Table 7 Colorful Accent 6" w:uiPriority="52"/>
   </w:latentStyles>
   <w:style w:type="paragraph" w:default="1" w:styleId="Normal">
     <w:name w:val="Normal"/>
@@ -8330,7 +8758,6 @@
       <w:spacing w:after="0" w:line="240" w:lineRule="auto"/>
     </w:pPr>
     <w:tblPr>
-      <w:tblInd w:w="0" w:type="dxa"/>
       <w:tblBorders>
         <w:top w:val="single" w:sz="4" w:space="0" w:color="auto"/>
         <w:left w:val="single" w:sz="4" w:space="0" w:color="auto"/>
@@ -8339,353 +8766,6 @@
         <w:insideH w:val="single" w:sz="4" w:space="0" w:color="auto"/>
         <w:insideV w:val="single" w:sz="4" w:space="0" w:color="auto"/>
       </w:tblBorders>
-      <w:tblCellMar>
-        <w:top w:w="0" w:type="dxa"/>
-        <w:left w:w="108" w:type="dxa"/>
-        <w:bottom w:w="0" w:type="dxa"/>
-        <w:right w:w="108" w:type="dxa"/>
-      </w:tblCellMar>
-    </w:tblPr>
-  </w:style>
-  <w:style w:type="character" w:styleId="CommentReference">
-    <w:name w:val="annotation reference"/>
-    <w:basedOn w:val="DefaultParagraphFont"/>
-    <w:uiPriority w:val="99"/>
-    <w:semiHidden/>
-    <w:unhideWhenUsed/>
-    <w:rsid w:val="00EA7405"/>
-    <w:rPr>
-      <w:sz w:val="18"/>
-      <w:szCs w:val="18"/>
-    </w:rPr>
-  </w:style>
-  <w:style w:type="paragraph" w:styleId="CommentText">
-    <w:name w:val="annotation text"/>
-    <w:basedOn w:val="Normal"/>
-    <w:link w:val="CommentTextChar"/>
-    <w:uiPriority w:val="99"/>
-    <w:semiHidden/>
-    <w:unhideWhenUsed/>
-    <w:rsid w:val="00EA7405"/>
-    <w:pPr>
-      <w:spacing w:line="240" w:lineRule="auto"/>
-    </w:pPr>
-    <w:rPr>
-      <w:sz w:val="24"/>
-      <w:szCs w:val="24"/>
-    </w:rPr>
-  </w:style>
-  <w:style w:type="character" w:customStyle="1" w:styleId="CommentTextChar">
-    <w:name w:val="Comment Text Char"/>
-    <w:basedOn w:val="DefaultParagraphFont"/>
-    <w:link w:val="CommentText"/>
-    <w:uiPriority w:val="99"/>
-    <w:semiHidden/>
-    <w:rsid w:val="00EA7405"/>
-    <w:rPr>
-      <w:sz w:val="24"/>
-      <w:szCs w:val="24"/>
-    </w:rPr>
-  </w:style>
-</w:styles>
-</file>
-
-<file path=word/stylesWithEffects.xml><?xml version="1.0" encoding="utf-8"?>
-<w:styles xmlns:wpc="http://schemas.microsoft.com/office/word/2010/wordprocessingCanvas" xmlns:mo="http://schemas.microsoft.com/office/mac/office/2008/main" xmlns:mc="http://schemas.openxmlformats.org/markup-compatibility/2006" xmlns:mv="urn:schemas-microsoft-com:mac:vml" xmlns:o="urn:schemas-microsoft-com:office:office" xmlns:r="http://schemas.openxmlformats.org/officeDocument/2006/relationships" xmlns:m="http://schemas.openxmlformats.org/officeDocument/2006/math" xmlns:v="urn:schemas-microsoft-com:vml" xmlns:wp14="http://schemas.microsoft.com/office/word/2010/wordprocessingDrawing" xmlns:wp="http://schemas.openxmlformats.org/drawingml/2006/wordprocessingDrawing" xmlns:w10="urn:schemas-microsoft-com:office:word" xmlns:w="http://schemas.openxmlformats.org/wordprocessingml/2006/main" xmlns:w14="http://schemas.microsoft.com/office/word/2010/wordml" xmlns:wpg="http://schemas.microsoft.com/office/word/2010/wordprocessingGroup" xmlns:wpi="http://schemas.microsoft.com/office/word/2010/wordprocessingInk" xmlns:wne="http://schemas.microsoft.com/office/word/2006/wordml" xmlns:wps="http://schemas.microsoft.com/office/word/2010/wordprocessingShape" mc:Ignorable="w14 wp14">
-  <w:docDefaults>
-    <w:rPrDefault>
-      <w:rPr>
-        <w:rFonts w:asciiTheme="minorHAnsi" w:eastAsiaTheme="minorHAnsi" w:hAnsiTheme="minorHAnsi" w:cstheme="minorBidi"/>
-        <w:sz w:val="22"/>
-        <w:szCs w:val="22"/>
-        <w:lang w:val="en-GB" w:eastAsia="en-US" w:bidi="ar-SA"/>
-      </w:rPr>
-    </w:rPrDefault>
-    <w:pPrDefault>
-      <w:pPr>
-        <w:spacing w:after="200" w:line="276" w:lineRule="auto"/>
-      </w:pPr>
-    </w:pPrDefault>
-  </w:docDefaults>
-  <w:latentStyles w:defLockedState="0" w:defUIPriority="99" w:defSemiHidden="1" w:defUnhideWhenUsed="1" w:defQFormat="0" w:count="276">
-    <w:lsdException w:name="Normal" w:semiHidden="0" w:uiPriority="0" w:unhideWhenUsed="0" w:qFormat="1"/>
-    <w:lsdException w:name="heading 1" w:semiHidden="0" w:uiPriority="9" w:unhideWhenUsed="0" w:qFormat="1"/>
-    <w:lsdException w:name="heading 2" w:uiPriority="9" w:qFormat="1"/>
-    <w:lsdException w:name="heading 3" w:uiPriority="9" w:qFormat="1"/>
-    <w:lsdException w:name="heading 4" w:uiPriority="9" w:qFormat="1"/>
-    <w:lsdException w:name="heading 5" w:uiPriority="9" w:qFormat="1"/>
-    <w:lsdException w:name="heading 6" w:uiPriority="9" w:qFormat="1"/>
-    <w:lsdException w:name="heading 7" w:uiPriority="9" w:qFormat="1"/>
-    <w:lsdException w:name="heading 8" w:uiPriority="9" w:qFormat="1"/>
-    <w:lsdException w:name="heading 9" w:uiPriority="9" w:qFormat="1"/>
-    <w:lsdException w:name="toc 1" w:uiPriority="39"/>
-    <w:lsdException w:name="toc 2" w:uiPriority="39"/>
-    <w:lsdException w:name="toc 3" w:uiPriority="39"/>
-    <w:lsdException w:name="toc 4" w:uiPriority="39"/>
-    <w:lsdException w:name="toc 5" w:uiPriority="39"/>
-    <w:lsdException w:name="toc 6" w:uiPriority="39"/>
-    <w:lsdException w:name="toc 7" w:uiPriority="39"/>
-    <w:lsdException w:name="toc 8" w:uiPriority="39"/>
-    <w:lsdException w:name="toc 9" w:uiPriority="39"/>
-    <w:lsdException w:name="caption" w:uiPriority="35" w:qFormat="1"/>
-    <w:lsdException w:name="Title" w:semiHidden="0" w:uiPriority="10" w:unhideWhenUsed="0" w:qFormat="1"/>
-    <w:lsdException w:name="Default Paragraph Font" w:uiPriority="1"/>
-    <w:lsdException w:name="Subtitle" w:semiHidden="0" w:uiPriority="11" w:unhideWhenUsed="0" w:qFormat="1"/>
-    <w:lsdException w:name="Strong" w:semiHidden="0" w:uiPriority="22" w:unhideWhenUsed="0" w:qFormat="1"/>
-    <w:lsdException w:name="Emphasis" w:semiHidden="0" w:uiPriority="20" w:unhideWhenUsed="0" w:qFormat="1"/>
-    <w:lsdException w:name="Table Grid" w:semiHidden="0" w:uiPriority="59" w:unhideWhenUsed="0"/>
-    <w:lsdException w:name="Placeholder Text" w:unhideWhenUsed="0"/>
-    <w:lsdException w:name="No Spacing" w:semiHidden="0" w:uiPriority="1" w:unhideWhenUsed="0" w:qFormat="1"/>
-    <w:lsdException w:name="Light Shading" w:semiHidden="0" w:uiPriority="60" w:unhideWhenUsed="0"/>
-    <w:lsdException w:name="Light List" w:semiHidden="0" w:uiPriority="61" w:unhideWhenUsed="0"/>
-    <w:lsdException w:name="Light Grid" w:semiHidden="0" w:uiPriority="62" w:unhideWhenUsed="0"/>
-    <w:lsdException w:name="Medium Shading 1" w:semiHidden="0" w:uiPriority="63" w:unhideWhenUsed="0"/>
-    <w:lsdException w:name="Medium Shading 2" w:semiHidden="0" w:uiPriority="64" w:unhideWhenUsed="0"/>
-    <w:lsdException w:name="Medium List 1" w:semiHidden="0" w:uiPriority="65" w:unhideWhenUsed="0"/>
-    <w:lsdException w:name="Medium List 2" w:semiHidden="0" w:uiPriority="66" w:unhideWhenUsed="0"/>
-    <w:lsdException w:name="Medium Grid 1" w:semiHidden="0" w:uiPriority="67" w:unhideWhenUsed="0"/>
-    <w:lsdException w:name="Medium Grid 2" w:semiHidden="0" w:uiPriority="68" w:unhideWhenUsed="0"/>
-    <w:lsdException w:name="Medium Grid 3" w:semiHidden="0" w:uiPriority="69" w:unhideWhenUsed="0"/>
-    <w:lsdException w:name="Dark List" w:semiHidden="0" w:uiPriority="70" w:unhideWhenUsed="0"/>
-    <w:lsdException w:name="Colorful Shading" w:semiHidden="0" w:uiPriority="71" w:unhideWhenUsed="0"/>
-    <w:lsdException w:name="Colorful List" w:semiHidden="0" w:uiPriority="72" w:unhideWhenUsed="0"/>
-    <w:lsdException w:name="Colorful Grid" w:semiHidden="0" w:uiPriority="73" w:unhideWhenUsed="0"/>
-    <w:lsdException w:name="Light Shading Accent 1" w:semiHidden="0" w:uiPriority="60" w:unhideWhenUsed="0"/>
-    <w:lsdException w:name="Light List Accent 1" w:semiHidden="0" w:uiPriority="61" w:unhideWhenUsed="0"/>
-    <w:lsdException w:name="Light Grid Accent 1" w:semiHidden="0" w:uiPriority="62" w:unhideWhenUsed="0"/>
-    <w:lsdException w:name="Medium Shading 1 Accent 1" w:semiHidden="0" w:uiPriority="63" w:unhideWhenUsed="0"/>
-    <w:lsdException w:name="Medium Shading 2 Accent 1" w:semiHidden="0" w:uiPriority="64" w:unhideWhenUsed="0"/>
-    <w:lsdException w:name="Medium List 1 Accent 1" w:semiHidden="0" w:uiPriority="65" w:unhideWhenUsed="0"/>
-    <w:lsdException w:name="Revision" w:unhideWhenUsed="0"/>
-    <w:lsdException w:name="List Paragraph" w:semiHidden="0" w:uiPriority="34" w:unhideWhenUsed="0" w:qFormat="1"/>
-    <w:lsdException w:name="Quote" w:semiHidden="0" w:uiPriority="29" w:unhideWhenUsed="0" w:qFormat="1"/>
-    <w:lsdException w:name="Intense Quote" w:semiHidden="0" w:uiPriority="30" w:unhideWhenUsed="0" w:qFormat="1"/>
-    <w:lsdException w:name="Medium List 2 Accent 1" w:semiHidden="0" w:uiPriority="66" w:unhideWhenUsed="0"/>
-    <w:lsdException w:name="Medium Grid 1 Accent 1" w:semiHidden="0" w:uiPriority="67" w:unhideWhenUsed="0"/>
-    <w:lsdException w:name="Medium Grid 2 Accent 1" w:semiHidden="0" w:uiPriority="68" w:unhideWhenUsed="0"/>
-    <w:lsdException w:name="Medium Grid 3 Accent 1" w:semiHidden="0" w:uiPriority="69" w:unhideWhenUsed="0"/>
-    <w:lsdException w:name="Dark List Accent 1" w:semiHidden="0" w:uiPriority="70" w:unhideWhenUsed="0"/>
-    <w:lsdException w:name="Colorful Shading Accent 1" w:semiHidden="0" w:uiPriority="71" w:unhideWhenUsed="0"/>
-    <w:lsdException w:name="Colorful List Accent 1" w:semiHidden="0" w:uiPriority="72" w:unhideWhenUsed="0"/>
-    <w:lsdException w:name="Colorful Grid Accent 1" w:semiHidden="0" w:uiPriority="73" w:unhideWhenUsed="0"/>
-    <w:lsdException w:name="Light Shading Accent 2" w:semiHidden="0" w:uiPriority="60" w:unhideWhenUsed="0"/>
-    <w:lsdException w:name="Light List Accent 2" w:semiHidden="0" w:uiPriority="61" w:unhideWhenUsed="0"/>
-    <w:lsdException w:name="Light Grid Accent 2" w:semiHidden="0" w:uiPriority="62" w:unhideWhenUsed="0"/>
-    <w:lsdException w:name="Medium Shading 1 Accent 2" w:semiHidden="0" w:uiPriority="63" w:unhideWhenUsed="0"/>
-    <w:lsdException w:name="Medium Shading 2 Accent 2" w:semiHidden="0" w:uiPriority="64" w:unhideWhenUsed="0"/>
-    <w:lsdException w:name="Medium List 1 Accent 2" w:semiHidden="0" w:uiPriority="65" w:unhideWhenUsed="0"/>
-    <w:lsdException w:name="Medium List 2 Accent 2" w:semiHidden="0" w:uiPriority="66" w:unhideWhenUsed="0"/>
-    <w:lsdException w:name="Medium Grid 1 Accent 2" w:semiHidden="0" w:uiPriority="67" w:unhideWhenUsed="0"/>
-    <w:lsdException w:name="Medium Grid 2 Accent 2" w:semiHidden="0" w:uiPriority="68" w:unhideWhenUsed="0"/>
-    <w:lsdException w:name="Medium Grid 3 Accent 2" w:semiHidden="0" w:uiPriority="69" w:unhideWhenUsed="0"/>
-    <w:lsdException w:name="Dark List Accent 2" w:semiHidden="0" w:uiPriority="70" w:unhideWhenUsed="0"/>
-    <w:lsdException w:name="Colorful Shading Accent 2" w:semiHidden="0" w:uiPriority="71" w:unhideWhenUsed="0"/>
-    <w:lsdException w:name="Colorful List Accent 2" w:semiHidden="0" w:uiPriority="72" w:unhideWhenUsed="0"/>
-    <w:lsdException w:name="Colorful Grid Accent 2" w:semiHidden="0" w:uiPriority="73" w:unhideWhenUsed="0"/>
-    <w:lsdException w:name="Light Shading Accent 3" w:semiHidden="0" w:uiPriority="60" w:unhideWhenUsed="0"/>
-    <w:lsdException w:name="Light List Accent 3" w:semiHidden="0" w:uiPriority="61" w:unhideWhenUsed="0"/>
-    <w:lsdException w:name="Light Grid Accent 3" w:semiHidden="0" w:uiPriority="62" w:unhideWhenUsed="0"/>
-    <w:lsdException w:name="Medium Shading 1 Accent 3" w:semiHidden="0" w:uiPriority="63" w:unhideWhenUsed="0"/>
-    <w:lsdException w:name="Medium Shading 2 Accent 3" w:semiHidden="0" w:uiPriority="64" w:unhideWhenUsed="0"/>
-    <w:lsdException w:name="Medium List 1 Accent 3" w:semiHidden="0" w:uiPriority="65" w:unhideWhenUsed="0"/>
-    <w:lsdException w:name="Medium List 2 Accent 3" w:semiHidden="0" w:uiPriority="66" w:unhideWhenUsed="0"/>
-    <w:lsdException w:name="Medium Grid 1 Accent 3" w:semiHidden="0" w:uiPriority="67" w:unhideWhenUsed="0"/>
-    <w:lsdException w:name="Medium Grid 2 Accent 3" w:semiHidden="0" w:uiPriority="68" w:unhideWhenUsed="0"/>
-    <w:lsdException w:name="Medium Grid 3 Accent 3" w:semiHidden="0" w:uiPriority="69" w:unhideWhenUsed="0"/>
-    <w:lsdException w:name="Dark List Accent 3" w:semiHidden="0" w:uiPriority="70" w:unhideWhenUsed="0"/>
-    <w:lsdException w:name="Colorful Shading Accent 3" w:semiHidden="0" w:uiPriority="71" w:unhideWhenUsed="0"/>
-    <w:lsdException w:name="Colorful List Accent 3" w:semiHidden="0" w:uiPriority="72" w:unhideWhenUsed="0"/>
-    <w:lsdException w:name="Colorful Grid Accent 3" w:semiHidden="0" w:uiPriority="73" w:unhideWhenUsed="0"/>
-    <w:lsdException w:name="Light Shading Accent 4" w:semiHidden="0" w:uiPriority="60" w:unhideWhenUsed="0"/>
-    <w:lsdException w:name="Light List Accent 4" w:semiHidden="0" w:uiPriority="61" w:unhideWhenUsed="0"/>
-    <w:lsdException w:name="Light Grid Accent 4" w:semiHidden="0" w:uiPriority="62" w:unhideWhenUsed="0"/>
-    <w:lsdException w:name="Medium Shading 1 Accent 4" w:semiHidden="0" w:uiPriority="63" w:unhideWhenUsed="0"/>
-    <w:lsdException w:name="Medium Shading 2 Accent 4" w:semiHidden="0" w:uiPriority="64" w:unhideWhenUsed="0"/>
-    <w:lsdException w:name="Medium List 1 Accent 4" w:semiHidden="0" w:uiPriority="65" w:unhideWhenUsed="0"/>
-    <w:lsdException w:name="Medium List 2 Accent 4" w:semiHidden="0" w:uiPriority="66" w:unhideWhenUsed="0"/>
-    <w:lsdException w:name="Medium Grid 1 Accent 4" w:semiHidden="0" w:uiPriority="67" w:unhideWhenUsed="0"/>
-    <w:lsdException w:name="Medium Grid 2 Accent 4" w:semiHidden="0" w:uiPriority="68" w:unhideWhenUsed="0"/>
-    <w:lsdException w:name="Medium Grid 3 Accent 4" w:semiHidden="0" w:uiPriority="69" w:unhideWhenUsed="0"/>
-    <w:lsdException w:name="Dark List Accent 4" w:semiHidden="0" w:uiPriority="70" w:unhideWhenUsed="0"/>
-    <w:lsdException w:name="Colorful Shading Accent 4" w:semiHidden="0" w:uiPriority="71" w:unhideWhenUsed="0"/>
-    <w:lsdException w:name="Colorful List Accent 4" w:semiHidden="0" w:uiPriority="72" w:unhideWhenUsed="0"/>
-    <w:lsdException w:name="Colorful Grid Accent 4" w:semiHidden="0" w:uiPriority="73" w:unhideWhenUsed="0"/>
-    <w:lsdException w:name="Light Shading Accent 5" w:semiHidden="0" w:uiPriority="60" w:unhideWhenUsed="0"/>
-    <w:lsdException w:name="Light List Accent 5" w:semiHidden="0" w:uiPriority="61" w:unhideWhenUsed="0"/>
-    <w:lsdException w:name="Light Grid Accent 5" w:semiHidden="0" w:uiPriority="62" w:unhideWhenUsed="0"/>
-    <w:lsdException w:name="Medium Shading 1 Accent 5" w:semiHidden="0" w:uiPriority="63" w:unhideWhenUsed="0"/>
-    <w:lsdException w:name="Medium Shading 2 Accent 5" w:semiHidden="0" w:uiPriority="64" w:unhideWhenUsed="0"/>
-    <w:lsdException w:name="Medium List 1 Accent 5" w:semiHidden="0" w:uiPriority="65" w:unhideWhenUsed="0"/>
-    <w:lsdException w:name="Medium List 2 Accent 5" w:semiHidden="0" w:uiPriority="66" w:unhideWhenUsed="0"/>
-    <w:lsdException w:name="Medium Grid 1 Accent 5" w:semiHidden="0" w:uiPriority="67" w:unhideWhenUsed="0"/>
-    <w:lsdException w:name="Medium Grid 2 Accent 5" w:semiHidden="0" w:uiPriority="68" w:unhideWhenUsed="0"/>
-    <w:lsdException w:name="Medium Grid 3 Accent 5" w:semiHidden="0" w:uiPriority="69" w:unhideWhenUsed="0"/>
-    <w:lsdException w:name="Dark List Accent 5" w:semiHidden="0" w:uiPriority="70" w:unhideWhenUsed="0"/>
-    <w:lsdException w:name="Colorful Shading Accent 5" w:semiHidden="0" w:uiPriority="71" w:unhideWhenUsed="0"/>
-    <w:lsdException w:name="Colorful List Accent 5" w:semiHidden="0" w:uiPriority="72" w:unhideWhenUsed="0"/>
-    <w:lsdException w:name="Colorful Grid Accent 5" w:semiHidden="0" w:uiPriority="73" w:unhideWhenUsed="0"/>
-    <w:lsdException w:name="Light Shading Accent 6" w:semiHidden="0" w:uiPriority="60" w:unhideWhenUsed="0"/>
-    <w:lsdException w:name="Light List Accent 6" w:semiHidden="0" w:uiPriority="61" w:unhideWhenUsed="0"/>
-    <w:lsdException w:name="Light Grid Accent 6" w:semiHidden="0" w:uiPriority="62" w:unhideWhenUsed="0"/>
-    <w:lsdException w:name="Medium Shading 1 Accent 6" w:semiHidden="0" w:uiPriority="63" w:unhideWhenUsed="0"/>
-    <w:lsdException w:name="Medium Shading 2 Accent 6" w:semiHidden="0" w:uiPriority="64" w:unhideWhenUsed="0"/>
-    <w:lsdException w:name="Medium List 1 Accent 6" w:semiHidden="0" w:uiPriority="65" w:unhideWhenUsed="0"/>
-    <w:lsdException w:name="Medium List 2 Accent 6" w:semiHidden="0" w:uiPriority="66" w:unhideWhenUsed="0"/>
-    <w:lsdException w:name="Medium Grid 1 Accent 6" w:semiHidden="0" w:uiPriority="67" w:unhideWhenUsed="0"/>
-    <w:lsdException w:name="Medium Grid 2 Accent 6" w:semiHidden="0" w:uiPriority="68" w:unhideWhenUsed="0"/>
-    <w:lsdException w:name="Medium Grid 3 Accent 6" w:semiHidden="0" w:uiPriority="69" w:unhideWhenUsed="0"/>
-    <w:lsdException w:name="Dark List Accent 6" w:semiHidden="0" w:uiPriority="70" w:unhideWhenUsed="0"/>
-    <w:lsdException w:name="Colorful Shading Accent 6" w:semiHidden="0" w:uiPriority="71" w:unhideWhenUsed="0"/>
-    <w:lsdException w:name="Colorful List Accent 6" w:semiHidden="0" w:uiPriority="72" w:unhideWhenUsed="0"/>
-    <w:lsdException w:name="Colorful Grid Accent 6" w:semiHidden="0" w:uiPriority="73" w:unhideWhenUsed="0"/>
-    <w:lsdException w:name="Subtle Emphasis" w:semiHidden="0" w:uiPriority="19" w:unhideWhenUsed="0" w:qFormat="1"/>
-    <w:lsdException w:name="Intense Emphasis" w:semiHidden="0" w:uiPriority="21" w:unhideWhenUsed="0" w:qFormat="1"/>
-    <w:lsdException w:name="Subtle Reference" w:semiHidden="0" w:uiPriority="31" w:unhideWhenUsed="0" w:qFormat="1"/>
-    <w:lsdException w:name="Intense Reference" w:semiHidden="0" w:uiPriority="32" w:unhideWhenUsed="0" w:qFormat="1"/>
-    <w:lsdException w:name="Book Title" w:semiHidden="0" w:uiPriority="33" w:unhideWhenUsed="0" w:qFormat="1"/>
-    <w:lsdException w:name="Bibliography" w:uiPriority="37"/>
-    <w:lsdException w:name="TOC Heading" w:uiPriority="39" w:qFormat="1"/>
-  </w:latentStyles>
-  <w:style w:type="paragraph" w:default="1" w:styleId="Normal">
-    <w:name w:val="Normal"/>
-    <w:qFormat/>
-  </w:style>
-  <w:style w:type="character" w:default="1" w:styleId="DefaultParagraphFont">
-    <w:name w:val="Default Paragraph Font"/>
-    <w:uiPriority w:val="1"/>
-    <w:semiHidden/>
-    <w:unhideWhenUsed/>
-  </w:style>
-  <w:style w:type="table" w:default="1" w:styleId="TableNormal">
-    <w:name w:val="Normal Table"/>
-    <w:uiPriority w:val="99"/>
-    <w:semiHidden/>
-    <w:unhideWhenUsed/>
-    <w:tblPr>
-      <w:tblInd w:w="0" w:type="dxa"/>
-      <w:tblCellMar>
-        <w:top w:w="0" w:type="dxa"/>
-        <w:left w:w="108" w:type="dxa"/>
-        <w:bottom w:w="0" w:type="dxa"/>
-        <w:right w:w="108" w:type="dxa"/>
-      </w:tblCellMar>
-    </w:tblPr>
-  </w:style>
-  <w:style w:type="numbering" w:default="1" w:styleId="NoList">
-    <w:name w:val="No List"/>
-    <w:uiPriority w:val="99"/>
-    <w:semiHidden/>
-    <w:unhideWhenUsed/>
-  </w:style>
-  <w:style w:type="character" w:styleId="Hyperlink">
-    <w:name w:val="Hyperlink"/>
-    <w:basedOn w:val="DefaultParagraphFont"/>
-    <w:uiPriority w:val="99"/>
-    <w:unhideWhenUsed/>
-    <w:rsid w:val="00A846A3"/>
-    <w:rPr>
-      <w:color w:val="0000FF" w:themeColor="hyperlink"/>
-      <w:u w:val="single"/>
-    </w:rPr>
-  </w:style>
-  <w:style w:type="paragraph" w:styleId="Header">
-    <w:name w:val="header"/>
-    <w:basedOn w:val="Normal"/>
-    <w:link w:val="HeaderChar"/>
-    <w:uiPriority w:val="99"/>
-    <w:unhideWhenUsed/>
-    <w:rsid w:val="00A846A3"/>
-    <w:pPr>
-      <w:tabs>
-        <w:tab w:val="center" w:pos="4513"/>
-        <w:tab w:val="right" w:pos="9026"/>
-      </w:tabs>
-      <w:spacing w:after="0" w:line="240" w:lineRule="auto"/>
-    </w:pPr>
-  </w:style>
-  <w:style w:type="character" w:customStyle="1" w:styleId="HeaderChar">
-    <w:name w:val="Header Char"/>
-    <w:basedOn w:val="DefaultParagraphFont"/>
-    <w:link w:val="Header"/>
-    <w:uiPriority w:val="99"/>
-    <w:rsid w:val="00A846A3"/>
-  </w:style>
-  <w:style w:type="paragraph" w:styleId="Footer">
-    <w:name w:val="footer"/>
-    <w:basedOn w:val="Normal"/>
-    <w:link w:val="FooterChar"/>
-    <w:uiPriority w:val="99"/>
-    <w:unhideWhenUsed/>
-    <w:rsid w:val="00A846A3"/>
-    <w:pPr>
-      <w:tabs>
-        <w:tab w:val="center" w:pos="4513"/>
-        <w:tab w:val="right" w:pos="9026"/>
-      </w:tabs>
-      <w:spacing w:after="0" w:line="240" w:lineRule="auto"/>
-    </w:pPr>
-  </w:style>
-  <w:style w:type="character" w:customStyle="1" w:styleId="FooterChar">
-    <w:name w:val="Footer Char"/>
-    <w:basedOn w:val="DefaultParagraphFont"/>
-    <w:link w:val="Footer"/>
-    <w:uiPriority w:val="99"/>
-    <w:rsid w:val="00A846A3"/>
-  </w:style>
-  <w:style w:type="paragraph" w:styleId="BalloonText">
-    <w:name w:val="Balloon Text"/>
-    <w:basedOn w:val="Normal"/>
-    <w:link w:val="BalloonTextChar"/>
-    <w:uiPriority w:val="99"/>
-    <w:semiHidden/>
-    <w:unhideWhenUsed/>
-    <w:rsid w:val="00A846A3"/>
-    <w:pPr>
-      <w:spacing w:after="0" w:line="240" w:lineRule="auto"/>
-    </w:pPr>
-    <w:rPr>
-      <w:rFonts w:ascii="Tahoma" w:hAnsi="Tahoma" w:cs="Tahoma"/>
-      <w:sz w:val="16"/>
-      <w:szCs w:val="16"/>
-    </w:rPr>
-  </w:style>
-  <w:style w:type="character" w:customStyle="1" w:styleId="BalloonTextChar">
-    <w:name w:val="Balloon Text Char"/>
-    <w:basedOn w:val="DefaultParagraphFont"/>
-    <w:link w:val="BalloonText"/>
-    <w:uiPriority w:val="99"/>
-    <w:semiHidden/>
-    <w:rsid w:val="00A846A3"/>
-    <w:rPr>
-      <w:rFonts w:ascii="Tahoma" w:hAnsi="Tahoma" w:cs="Tahoma"/>
-      <w:sz w:val="16"/>
-      <w:szCs w:val="16"/>
-    </w:rPr>
-  </w:style>
-  <w:style w:type="table" w:styleId="TableGrid">
-    <w:name w:val="Table Grid"/>
-    <w:basedOn w:val="TableNormal"/>
-    <w:uiPriority w:val="59"/>
-    <w:rsid w:val="00A846A3"/>
-    <w:pPr>
-      <w:spacing w:after="0" w:line="240" w:lineRule="auto"/>
-    </w:pPr>
-    <w:tblPr>
-      <w:tblInd w:w="0" w:type="dxa"/>
-      <w:tblBorders>
-        <w:top w:val="single" w:sz="4" w:space="0" w:color="auto"/>
-        <w:left w:val="single" w:sz="4" w:space="0" w:color="auto"/>
-        <w:bottom w:val="single" w:sz="4" w:space="0" w:color="auto"/>
-        <w:right w:val="single" w:sz="4" w:space="0" w:color="auto"/>
-        <w:insideH w:val="single" w:sz="4" w:space="0" w:color="auto"/>
-        <w:insideV w:val="single" w:sz="4" w:space="0" w:color="auto"/>
-      </w:tblBorders>
-      <w:tblCellMar>
-        <w:top w:w="0" w:type="dxa"/>
-        <w:left w:w="108" w:type="dxa"/>
-        <w:bottom w:w="0" w:type="dxa"/>
-        <w:right w:w="108" w:type="dxa"/>
-      </w:tblCellMar>
     </w:tblPr>
   </w:style>
   <w:style w:type="character" w:styleId="CommentReference">
@@ -9021,7 +9101,7 @@
 </file>
 
 <file path=customXml/itemProps1.xml><?xml version="1.0" encoding="utf-8"?>
-<ds:datastoreItem xmlns:ds="http://schemas.openxmlformats.org/officeDocument/2006/customXml" ds:itemID="{AE3DCBF8-4B97-E240-A23D-8D085C442F04}">
+<ds:datastoreItem xmlns:ds="http://schemas.openxmlformats.org/officeDocument/2006/customXml" ds:itemID="{F2801C7A-4E5C-4C71-AC8D-F961F741F285}">
   <ds:schemaRefs>
     <ds:schemaRef ds:uri="http://schemas.openxmlformats.org/officeDocument/2006/bibliography"/>
   </ds:schemaRefs>

</xml_diff>